<commit_message>
Atualização no Escopo da Documentação
</commit_message>
<xml_diff>
--- a/DocumentaçãoVersões/Documentacao_alteracoes_sprint2.docx
+++ b/DocumentaçãoVersões/Documentacao_alteracoes_sprint2.docx
@@ -590,22 +590,38 @@
           <w:rFonts w:eastAsiaTheme="minorEastAsia"/>
           <w:color w:val="000000" w:themeColor="text1"/>
         </w:rPr>
-        <w:t xml:space="preserve"> Ele é feito a partir dos grãos torrados do plantio de café. Sua origem remete ao continente africano em 575 D.C, quando um pastor de cabras observou que as cabras ficavam cheias de energia ao mastigar os grãos. Os árabes em seguida dominaram rapidamente a técnica de plantio e preparação do café e deram o nome do fruto de Kahwah que significa força em árabe.</w:t>
-      </w:r>
-    </w:p>
-    <w:p>
-      <w:pPr>
-        <w:jc w:val="both"/>
+        <w:t xml:space="preserve"> Ele é feito a partir dos grãos torrados do plantio de café. Sua origem remete ao continente africano em 575 D.C, quando um pastor de cabras observou que as cabras ficavam cheias de energia ao mastigar os grãos. Os árabes em seguida dominaram rapidamente a técnica de plantio e preparação do café e deram o nome do fruto de </w:t>
+      </w:r>
+      <w:proofErr w:type="spellStart"/>
+      <w:r>
         <w:rPr>
           <w:rFonts w:eastAsiaTheme="minorEastAsia"/>
           <w:color w:val="000000" w:themeColor="text1"/>
         </w:rPr>
-      </w:pPr>
+        <w:t>Kahwah</w:t>
+      </w:r>
+      <w:proofErr w:type="spellEnd"/>
       <w:r>
         <w:rPr>
           <w:rFonts w:eastAsiaTheme="minorEastAsia"/>
           <w:color w:val="000000" w:themeColor="text1"/>
         </w:rPr>
+        <w:t xml:space="preserve"> que significa força em árabe.</w:t>
+      </w:r>
+    </w:p>
+    <w:p>
+      <w:pPr>
+        <w:jc w:val="both"/>
+        <w:rPr>
+          <w:rFonts w:eastAsiaTheme="minorEastAsia"/>
+          <w:color w:val="000000" w:themeColor="text1"/>
+        </w:rPr>
+      </w:pPr>
+      <w:r>
+        <w:rPr>
+          <w:rFonts w:eastAsiaTheme="minorEastAsia"/>
+          <w:color w:val="000000" w:themeColor="text1"/>
+        </w:rPr>
         <w:t>A popularização do café, de fato, só se deu no século XIV quando o café se tornou a bebida da forma como conhecemos hoje. Os pés começaram a ser cultivados no Iêmen em terraços com irrigação facilitada pela água dos poços que permitiu que a região tivesse controle comercial total do produto. O café ficou popular no meio dos filósofos que tomavam a bebida para a prática de exercícios espirituais.</w:t>
       </w:r>
       <w:r>
@@ -802,7 +818,21 @@
         <w:rPr>
           <w:rFonts w:eastAsiaTheme="minorEastAsia"/>
         </w:rPr>
-        <w:t>Um grão de café, na realidade, é a semente de uma fruta específica. Algumas bagas de café normalmente contêm dois grãos, mas ocasionalmente, cerca de 5% dos grãos colhidos não se dividem. Esses grãos de café não divididos são popularmente conhecidos como "Peaberry" devido à sua semelhança com uma ervilha. Quanto ao processo completo, desde o plantio até a colheita, uma árvore de café típica leva geralmente cerca de cinco anos para produzir grãos de café após a floração.</w:t>
+        <w:t>Um grão de café, na realidade, é a semente de uma fruta específica. Algumas bagas de café normalmente contêm dois grãos, mas ocasionalmente, cerca de 5% dos grãos colhidos não se dividem. Esses grãos de café não divididos são popularmente conhecidos como "</w:t>
+      </w:r>
+      <w:proofErr w:type="spellStart"/>
+      <w:r>
+        <w:rPr>
+          <w:rFonts w:eastAsiaTheme="minorEastAsia"/>
+        </w:rPr>
+        <w:t>Peaberry</w:t>
+      </w:r>
+      <w:proofErr w:type="spellEnd"/>
+      <w:r>
+        <w:rPr>
+          <w:rFonts w:eastAsiaTheme="minorEastAsia"/>
+        </w:rPr>
+        <w:t>" devido à sua semelhança com uma ervilha. Quanto ao processo completo, desde o plantio até a colheita, uma árvore de café típica leva geralmente cerca de cinco anos para produzir grãos de café após a floração.</w:t>
       </w:r>
     </w:p>
     <w:p>
@@ -993,7 +1023,49 @@
         <w:rPr>
           <w:rFonts w:eastAsiaTheme="minorEastAsia"/>
         </w:rPr>
-        <w:t xml:space="preserve">Atualmente, existem cerca de 25 tipos de cafeeiros, há variação decorrente de fatores ambientais como solo, clima e altitude. As duas principais espécies são coffea robusta e coffea arabica. </w:t>
+        <w:t xml:space="preserve">Atualmente, existem cerca de 25 tipos de cafeeiros, há variação decorrente de fatores ambientais como solo, clima e altitude. As duas principais espécies são </w:t>
+      </w:r>
+      <w:proofErr w:type="spellStart"/>
+      <w:r>
+        <w:rPr>
+          <w:rFonts w:eastAsiaTheme="minorEastAsia"/>
+        </w:rPr>
+        <w:t>coffea</w:t>
+      </w:r>
+      <w:proofErr w:type="spellEnd"/>
+      <w:r>
+        <w:rPr>
+          <w:rFonts w:eastAsiaTheme="minorEastAsia"/>
+        </w:rPr>
+        <w:t xml:space="preserve"> robusta e </w:t>
+      </w:r>
+      <w:proofErr w:type="spellStart"/>
+      <w:r>
+        <w:rPr>
+          <w:rFonts w:eastAsiaTheme="minorEastAsia"/>
+        </w:rPr>
+        <w:t>coffea</w:t>
+      </w:r>
+      <w:proofErr w:type="spellEnd"/>
+      <w:r>
+        <w:rPr>
+          <w:rFonts w:eastAsiaTheme="minorEastAsia"/>
+        </w:rPr>
+        <w:t xml:space="preserve"> </w:t>
+      </w:r>
+      <w:proofErr w:type="spellStart"/>
+      <w:r>
+        <w:rPr>
+          <w:rFonts w:eastAsiaTheme="minorEastAsia"/>
+        </w:rPr>
+        <w:t>arabica</w:t>
+      </w:r>
+      <w:proofErr w:type="spellEnd"/>
+      <w:r>
+        <w:rPr>
+          <w:rFonts w:eastAsiaTheme="minorEastAsia"/>
+        </w:rPr>
+        <w:t xml:space="preserve">. </w:t>
       </w:r>
     </w:p>
     <w:p>
@@ -1041,7 +1113,21 @@
         <w:rPr>
           <w:rFonts w:eastAsiaTheme="minorEastAsia"/>
         </w:rPr>
-        <w:t xml:space="preserve"> feijões Robusta são geralmente cultivados em grandes plantações onde as bagas amadurecem e são colhidas ao mesmo tempo, aumentando assim a porcentagem de feijões sub e super-maduras, diminuindo seu preço e qualidade.</w:t>
+        <w:t xml:space="preserve"> feijões Robusta são geralmente cultivados em grandes plantações onde as bagas amadurecem e são colhidas ao mesmo tempo, aumentando assim a porcentagem de feijões sub e </w:t>
+      </w:r>
+      <w:proofErr w:type="spellStart"/>
+      <w:r>
+        <w:rPr>
+          <w:rFonts w:eastAsiaTheme="minorEastAsia"/>
+        </w:rPr>
+        <w:t>super-maduras</w:t>
+      </w:r>
+      <w:proofErr w:type="spellEnd"/>
+      <w:r>
+        <w:rPr>
+          <w:rFonts w:eastAsiaTheme="minorEastAsia"/>
+        </w:rPr>
+        <w:t>, diminuindo seu preço e qualidade.</w:t>
       </w:r>
     </w:p>
     <w:p>
@@ -1849,7 +1935,35 @@
         <w:rPr>
           <w:rFonts w:eastAsiaTheme="minorEastAsia"/>
         </w:rPr>
-        <w:t xml:space="preserve">Outro fator importante, relacionado à qualidade do café no armazenamento, é a descoloração ou branqueamento dos grãos, que pode ser considerado um forte indicativo de que processos oxidativos ocorreram ou estão ocorrendo em altas taxas, acompanhado da queda da qualidade </w:t>
+        <w:t xml:space="preserve">Outro fator importante, relacionado à qualidade do café no armazenamento, é a </w:t>
+      </w:r>
+      <w:r>
+        <w:rPr>
+          <w:rFonts w:eastAsiaTheme="minorEastAsia"/>
+          <w:b/>
+          <w:bCs/>
+        </w:rPr>
+        <w:t xml:space="preserve">descoloração </w:t>
+      </w:r>
+      <w:r>
+        <w:rPr>
+          <w:rFonts w:eastAsiaTheme="minorEastAsia"/>
+        </w:rPr>
+        <w:t xml:space="preserve">ou </w:t>
+      </w:r>
+      <w:r>
+        <w:rPr>
+          <w:rFonts w:eastAsiaTheme="minorEastAsia"/>
+          <w:b/>
+          <w:bCs/>
+        </w:rPr>
+        <w:t>branqueamento dos grãos</w:t>
+      </w:r>
+      <w:r>
+        <w:rPr>
+          <w:rFonts w:eastAsiaTheme="minorEastAsia"/>
+        </w:rPr>
+        <w:t xml:space="preserve">, que pode ser considerado um forte indicativo de que processos oxidativos ocorreram ou estão ocorrendo em altas taxas, acompanhado da queda da qualidade </w:t>
       </w:r>
       <w:r>
         <w:br/>
@@ -1992,6 +2106,7 @@
           <w:rFonts w:eastAsiaTheme="minorEastAsia"/>
         </w:rPr>
       </w:pPr>
+      <w:proofErr w:type="spellStart"/>
       <w:r>
         <w:rPr>
           <w:rFonts w:eastAsiaTheme="minorEastAsia"/>
@@ -2000,6 +2115,7 @@
         </w:rPr>
         <w:t>Bienalidade</w:t>
       </w:r>
+      <w:proofErr w:type="spellEnd"/>
       <w:r>
         <w:rPr>
           <w:rFonts w:eastAsiaTheme="minorEastAsia"/>
@@ -2222,7 +2338,49 @@
         <w:rPr>
           <w:rFonts w:eastAsiaTheme="minorEastAsia"/>
         </w:rPr>
-        <w:t xml:space="preserve"> o faturamento para o ano de 2023 está estimado em 48,79 bilhões de reais, um decréscimo de aproximadamente 9,22% se comparado a 2022. Essa redução pode ser explicada pelo fator climático que diminui a produção e pela variação da cotação do produto em bolsas como decorrência dos volumes das safras tanto do mercado interno como externo</w:t>
+        <w:t xml:space="preserve"> o faturamento para o ano de 2023 está estimado em </w:t>
+      </w:r>
+      <w:r>
+        <w:rPr>
+          <w:rFonts w:eastAsiaTheme="minorEastAsia"/>
+          <w:b/>
+          <w:bCs/>
+        </w:rPr>
+        <w:t>48,79 bilhões</w:t>
+      </w:r>
+      <w:r>
+        <w:rPr>
+          <w:rFonts w:eastAsiaTheme="minorEastAsia"/>
+        </w:rPr>
+        <w:t xml:space="preserve"> de reais, um</w:t>
+      </w:r>
+      <w:r>
+        <w:rPr>
+          <w:rFonts w:eastAsiaTheme="minorEastAsia"/>
+          <w:b/>
+          <w:bCs/>
+        </w:rPr>
+        <w:t xml:space="preserve"> decréscimo</w:t>
+      </w:r>
+      <w:r>
+        <w:rPr>
+          <w:rFonts w:eastAsiaTheme="minorEastAsia"/>
+        </w:rPr>
+        <w:t xml:space="preserve"> de aproximadamente </w:t>
+      </w:r>
+      <w:r>
+        <w:rPr>
+          <w:rFonts w:eastAsiaTheme="minorEastAsia"/>
+          <w:b/>
+          <w:bCs/>
+        </w:rPr>
+        <w:t>9,22%</w:t>
+      </w:r>
+      <w:r>
+        <w:rPr>
+          <w:rFonts w:eastAsiaTheme="minorEastAsia"/>
+        </w:rPr>
+        <w:t xml:space="preserve"> se comparado a 2022. Essa redução pode ser explicada pelo fator climático que diminui a produção e pela variação da cotação do produto em bolsas como decorrência dos volumes das safras tanto do mercado interno como externo</w:t>
       </w:r>
     </w:p>
     <w:p>
@@ -2302,6 +2460,14 @@
           <w:bCs/>
         </w:rPr>
         <w:t>gráficos de variações de umidade</w:t>
+      </w:r>
+      <w:r>
+        <w:rPr>
+          <w:rFonts w:eastAsiaTheme="minorEastAsia"/>
+          <w:b/>
+          <w:bCs/>
+        </w:rPr>
+        <w:t xml:space="preserve"> e alertas na interface</w:t>
       </w:r>
       <w:r>
         <w:rPr>
@@ -2752,12 +2918,60 @@
         <w:rPr>
           <w:rFonts w:eastAsiaTheme="minorEastAsia" w:cstheme="minorHAnsi"/>
         </w:rPr>
-        <w:t>Desenvolvimento de um sistema web de monitoramento de umidade, com sensores que são conectados ao Arduino para coletar dados sobre as condições do ambiente a cada 10 minutos. Os dados coletados est</w:t>
+        <w:t>Desenvolvimento de um sistema web de monitoramento de umidade</w:t>
       </w:r>
       <w:r>
         <w:rPr>
           <w:rFonts w:eastAsiaTheme="minorEastAsia" w:cstheme="minorHAnsi"/>
         </w:rPr>
+        <w:t xml:space="preserve"> </w:t>
+      </w:r>
+      <w:r>
+        <w:rPr>
+          <w:rFonts w:eastAsiaTheme="minorEastAsia" w:cstheme="minorHAnsi"/>
+        </w:rPr>
+        <w:t>feito através de um site institucional</w:t>
+      </w:r>
+      <w:r>
+        <w:rPr>
+          <w:rFonts w:eastAsiaTheme="minorEastAsia" w:cstheme="minorHAnsi"/>
+        </w:rPr>
+        <w:t xml:space="preserve"> </w:t>
+      </w:r>
+      <w:r>
+        <w:rPr>
+          <w:rFonts w:eastAsiaTheme="minorEastAsia" w:cstheme="minorHAnsi"/>
+        </w:rPr>
+        <w:t>com cadastro, login de usuário</w:t>
+      </w:r>
+      <w:r>
+        <w:rPr>
+          <w:rFonts w:eastAsiaTheme="minorEastAsia" w:cstheme="minorHAnsi"/>
+        </w:rPr>
+        <w:t>, sensores que são conectados ao Arduino para coletar dados sobre as condições do ambiente a cada 10 minutos</w:t>
+      </w:r>
+      <w:r>
+        <w:rPr>
+          <w:rFonts w:eastAsiaTheme="minorEastAsia" w:cstheme="minorHAnsi"/>
+        </w:rPr>
+        <w:t xml:space="preserve"> e </w:t>
+      </w:r>
+      <w:r>
+        <w:rPr>
+          <w:rFonts w:eastAsiaTheme="minorEastAsia" w:cstheme="minorHAnsi"/>
+        </w:rPr>
+        <w:t>registrados no Banco de Dados</w:t>
+      </w:r>
+      <w:r>
+        <w:rPr>
+          <w:rFonts w:eastAsiaTheme="minorEastAsia" w:cstheme="minorHAnsi"/>
+        </w:rPr>
+        <w:t>. Os dados coletados est</w:t>
+      </w:r>
+      <w:r>
+        <w:rPr>
+          <w:rFonts w:eastAsiaTheme="minorEastAsia" w:cstheme="minorHAnsi"/>
+        </w:rPr>
         <w:t>arão</w:t>
       </w:r>
       <w:r>
@@ -2776,7 +2990,19 @@
         <w:rPr>
           <w:rFonts w:eastAsiaTheme="minorEastAsia" w:cstheme="minorHAnsi"/>
         </w:rPr>
-        <w:t>) além de emissão de alertas na interface quando as condições de umidade estiverem em níveis críticos. As empresas poderão gerenciar os usuários com acesso ao sistema além de tomar decisões perante os avisos de alterações de umidade.</w:t>
+        <w:t>) além d</w:t>
+      </w:r>
+      <w:r>
+        <w:rPr>
+          <w:rFonts w:eastAsiaTheme="minorEastAsia" w:cstheme="minorHAnsi"/>
+        </w:rPr>
+        <w:t>a</w:t>
+      </w:r>
+      <w:r>
+        <w:rPr>
+          <w:rFonts w:eastAsiaTheme="minorEastAsia" w:cstheme="minorHAnsi"/>
+        </w:rPr>
+        <w:t xml:space="preserve"> emissão de alertas na interface quando as condições de umidade estiverem em níveis críticos. As empresas poderão gerenciar os usuários com acesso ao sistema além de tomar decisões perante os avisos de alterações de umidade.</w:t>
       </w:r>
     </w:p>
     <w:p>
@@ -3738,7 +3964,7 @@
           <w:sz w:val="24"/>
           <w:szCs w:val="24"/>
         </w:rPr>
-        <w:t>7</w:t>
+        <w:t>80</w:t>
       </w:r>
       <w:r>
         <w:rPr>
@@ -3750,7 +3976,7 @@
           <w:sz w:val="24"/>
           <w:szCs w:val="24"/>
         </w:rPr>
-        <w:t>3</w:t>
+        <w:t xml:space="preserve"> </w:t>
       </w:r>
       <w:r>
         <w:rPr>
@@ -3762,62 +3988,46 @@
           <w:sz w:val="24"/>
           <w:szCs w:val="24"/>
         </w:rPr>
-        <w:t xml:space="preserve"> DIAS</w:t>
+        <w:t>DIAS</w:t>
       </w:r>
     </w:p>
     <w:p/>
     <w:p>
       <w:r>
-        <w:t xml:space="preserve">Levantamento de informações sobre o armazenamento do </w:t>
-      </w:r>
-      <w:r>
-        <w:t xml:space="preserve">café </w:t>
-      </w:r>
-      <w:r>
-        <w:t xml:space="preserve">3 </w:t>
-      </w:r>
-      <w:r>
-        <w:t>dias</w:t>
-      </w:r>
-    </w:p>
-    <w:p>
-      <w:r>
-        <w:t>Levantamento de requisitos 10 dias</w:t>
-      </w:r>
-    </w:p>
-    <w:p>
-      <w:r>
-        <w:t xml:space="preserve">Protótipo do site </w:t>
-      </w:r>
-      <w:r>
-        <w:t xml:space="preserve">5 </w:t>
-      </w:r>
-      <w:r>
-        <w:t>dias</w:t>
-      </w:r>
-    </w:p>
-    <w:p>
-      <w:r>
-        <w:t>Desenvolvimento 40 dias</w:t>
-      </w:r>
-    </w:p>
-    <w:p>
-      <w:r>
-        <w:t>Código Arduino e Sensores</w:t>
-      </w:r>
-      <w:r>
-        <w:t xml:space="preserve"> </w:t>
-      </w:r>
-      <w:r>
-        <w:t>5</w:t>
-      </w:r>
-      <w:r>
-        <w:t xml:space="preserve"> dias</w:t>
-      </w:r>
-    </w:p>
-    <w:p>
-      <w:r>
-        <w:t>Banco de dados MySQL 10 dias</w:t>
+        <w:t>Levantamento de requisitos: 2</w:t>
+      </w:r>
+      <w:r>
+        <w:t>0</w:t>
+      </w:r>
+      <w:r>
+        <w:t xml:space="preserve"> dias </w:t>
+      </w:r>
+    </w:p>
+    <w:p>
+      <w:r>
+        <w:t>Desenvolvimento: 5</w:t>
+      </w:r>
+      <w:r>
+        <w:t>0</w:t>
+      </w:r>
+      <w:r>
+        <w:t xml:space="preserve"> dias </w:t>
+      </w:r>
+    </w:p>
+    <w:p>
+      <w:r>
+        <w:t xml:space="preserve">Teste e homologação: </w:t>
+      </w:r>
+      <w:r>
+        <w:t>8</w:t>
+      </w:r>
+      <w:r>
+        <w:t xml:space="preserve"> dias </w:t>
+      </w:r>
+    </w:p>
+    <w:p>
+      <w:r>
+        <w:t xml:space="preserve">Implantação: 2 dias </w:t>
       </w:r>
     </w:p>
     <w:p/>
@@ -3865,7 +4075,27 @@
         <w:rPr>
           <w:rFonts w:cstheme="minorHAnsi"/>
         </w:rPr>
-        <w:t>1 Gestor de Projetos - 20 horas</w:t>
+        <w:t>1</w:t>
+      </w:r>
+      <w:r>
+        <w:rPr>
+          <w:rFonts w:ascii="Times New Roman" w:hAnsi="Times New Roman" w:cs="Times New Roman"/>
+          <w:sz w:val="24"/>
+          <w:szCs w:val="24"/>
+        </w:rPr>
+        <w:t xml:space="preserve"> </w:t>
+      </w:r>
+      <w:r>
+        <w:rPr>
+          <w:rFonts w:cstheme="minorHAnsi"/>
+        </w:rPr>
+        <w:t>Gestor de Projetos</w:t>
+      </w:r>
+      <w:r>
+        <w:rPr>
+          <w:rFonts w:cstheme="minorHAnsi"/>
+        </w:rPr>
+        <w:t xml:space="preserve"> - 20 horas</w:t>
       </w:r>
     </w:p>
     <w:p>
@@ -3883,7 +4113,7 @@
         <w:rPr>
           <w:rFonts w:cstheme="minorHAnsi"/>
         </w:rPr>
-        <w:t>1 Documentador de Projetos de Sistemas - 20 horas;</w:t>
+        <w:t>1 Documentador de Projetos de Sistemas - 20 horas</w:t>
       </w:r>
     </w:p>
     <w:p>
@@ -3901,7 +4131,21 @@
         <w:rPr>
           <w:rFonts w:cstheme="minorHAnsi"/>
         </w:rPr>
-        <w:t>2 Desenvolvedor Back-End - 40 horas</w:t>
+        <w:t>2 Desenvolvedor Back-</w:t>
+      </w:r>
+      <w:proofErr w:type="spellStart"/>
+      <w:r>
+        <w:rPr>
+          <w:rFonts w:cstheme="minorHAnsi"/>
+        </w:rPr>
+        <w:t>End</w:t>
+      </w:r>
+      <w:proofErr w:type="spellEnd"/>
+      <w:r>
+        <w:rPr>
+          <w:rFonts w:cstheme="minorHAnsi"/>
+        </w:rPr>
+        <w:t xml:space="preserve"> - 40 horas</w:t>
       </w:r>
     </w:p>
     <w:p>
@@ -3919,7 +4163,21 @@
         <w:rPr>
           <w:rFonts w:cstheme="minorHAnsi"/>
         </w:rPr>
-        <w:t>2 Desenvolvedor Front-End - 40 horas</w:t>
+        <w:t>2 Desenvolvedor Front-</w:t>
+      </w:r>
+      <w:proofErr w:type="spellStart"/>
+      <w:r>
+        <w:rPr>
+          <w:rFonts w:cstheme="minorHAnsi"/>
+        </w:rPr>
+        <w:t>End</w:t>
+      </w:r>
+      <w:proofErr w:type="spellEnd"/>
+      <w:r>
+        <w:rPr>
+          <w:rFonts w:cstheme="minorHAnsi"/>
+        </w:rPr>
+        <w:t xml:space="preserve"> - 40 horas</w:t>
       </w:r>
     </w:p>
     <w:p>
@@ -4009,8 +4267,21 @@
         <w:rPr>
           <w:rFonts w:cstheme="minorHAnsi"/>
         </w:rPr>
-        <w:lastRenderedPageBreak/>
-        <w:t>1 Ferramenta de Gestão de Projetos (Trello)</w:t>
+        <w:t>1 Ferramenta de Gestão de Projetos (</w:t>
+      </w:r>
+      <w:proofErr w:type="spellStart"/>
+      <w:r>
+        <w:rPr>
+          <w:rFonts w:cstheme="minorHAnsi"/>
+        </w:rPr>
+        <w:t>Trello</w:t>
+      </w:r>
+      <w:proofErr w:type="spellEnd"/>
+      <w:r>
+        <w:rPr>
+          <w:rFonts w:cstheme="minorHAnsi"/>
+        </w:rPr>
+        <w:t>)</w:t>
       </w:r>
     </w:p>
     <w:p>
@@ -4519,38 +4790,10 @@
     </w:p>
     <w:p>
       <w:pPr>
-        <w:jc w:val="both"/>
-        <w:rPr>
-          <w:rFonts w:cstheme="minorHAnsi"/>
-        </w:rPr>
-      </w:pPr>
-    </w:p>
-    <w:p>
-      <w:pPr>
-        <w:pStyle w:val="Ttulo2"/>
-        <w:jc w:val="both"/>
-        <w:rPr>
-          <w:b/>
-          <w:bCs/>
-          <w:color w:val="auto"/>
-          <w:sz w:val="24"/>
-          <w:szCs w:val="24"/>
-        </w:rPr>
-      </w:pPr>
-      <w:r>
-        <w:rPr>
-          <w:b/>
-          <w:bCs/>
-          <w:color w:val="auto"/>
-          <w:sz w:val="24"/>
-          <w:szCs w:val="24"/>
-        </w:rPr>
-        <w:t>PREMISSAS</w:t>
-      </w:r>
-    </w:p>
-    <w:p>
-      <w:pPr>
-        <w:jc w:val="both"/>
+        <w:pStyle w:val="PargrafodaLista"/>
+        <w:rPr>
+          <w:rFonts w:cstheme="minorHAnsi"/>
+        </w:rPr>
       </w:pPr>
     </w:p>
     <w:p>
@@ -4561,17 +4804,68 @@
           <w:numId w:val="7"/>
         </w:numPr>
         <w:jc w:val="both"/>
-      </w:pPr>
-      <w:r>
-        <w:t>O projeto</w:t>
-      </w:r>
-      <w:r>
-        <w:t xml:space="preserve"> iniciará na data prevista</w:t>
-      </w:r>
-    </w:p>
-    <w:p>
-      <w:pPr>
-        <w:pStyle w:val="PargrafodaLista"/>
+        <w:rPr>
+          <w:rFonts w:cstheme="minorHAnsi"/>
+        </w:rPr>
+      </w:pPr>
+      <w:r>
+        <w:rPr>
+          <w:rFonts w:cstheme="minorHAnsi"/>
+        </w:rPr>
+        <w:t>O sistema</w:t>
+      </w:r>
+      <w:r>
+        <w:rPr>
+          <w:rFonts w:cstheme="minorHAnsi"/>
+        </w:rPr>
+        <w:t xml:space="preserve"> será desenvolvido apenas para monitorar a umidade do ar </w:t>
+      </w:r>
+      <w:r>
+        <w:rPr>
+          <w:rFonts w:cstheme="minorHAnsi"/>
+        </w:rPr>
+        <w:t>em</w:t>
+      </w:r>
+      <w:r>
+        <w:rPr>
+          <w:rFonts w:cstheme="minorHAnsi"/>
+        </w:rPr>
+        <w:t xml:space="preserve"> armazéns de café</w:t>
+      </w:r>
+    </w:p>
+    <w:p>
+      <w:pPr>
+        <w:jc w:val="both"/>
+        <w:rPr>
+          <w:rFonts w:cstheme="minorHAnsi"/>
+        </w:rPr>
+      </w:pPr>
+    </w:p>
+    <w:p>
+      <w:pPr>
+        <w:pStyle w:val="Ttulo2"/>
+        <w:jc w:val="both"/>
+        <w:rPr>
+          <w:b/>
+          <w:bCs/>
+          <w:color w:val="auto"/>
+          <w:sz w:val="24"/>
+          <w:szCs w:val="24"/>
+        </w:rPr>
+      </w:pPr>
+      <w:r>
+        <w:rPr>
+          <w:b/>
+          <w:bCs/>
+          <w:color w:val="auto"/>
+          <w:sz w:val="24"/>
+          <w:szCs w:val="24"/>
+        </w:rPr>
+        <w:t>PREMISSAS</w:t>
+      </w:r>
+    </w:p>
+    <w:p>
+      <w:pPr>
         <w:jc w:val="both"/>
       </w:pPr>
     </w:p>
@@ -4585,7 +4879,10 @@
         <w:jc w:val="both"/>
       </w:pPr>
       <w:r>
-        <w:t>A equipe disponibilizará treinamento para o cliente</w:t>
+        <w:t>O projeto</w:t>
+      </w:r>
+      <w:r>
+        <w:t xml:space="preserve"> iniciará na data prevista</w:t>
       </w:r>
     </w:p>
     <w:p>
@@ -4604,13 +4901,7 @@
         <w:jc w:val="both"/>
       </w:pPr>
       <w:r>
-        <w:t xml:space="preserve">Terá </w:t>
-      </w:r>
-      <w:r>
-        <w:t>e</w:t>
-      </w:r>
-      <w:r>
-        <w:t>spaço disponível para instalação dos sensores</w:t>
+        <w:t>A equipe disponibilizará treinamento para o cliente</w:t>
       </w:r>
     </w:p>
     <w:p>
@@ -4629,13 +4920,13 @@
         <w:jc w:val="both"/>
       </w:pPr>
       <w:r>
-        <w:t>A equipe estará disponível e t</w:t>
-      </w:r>
-      <w:r>
-        <w:t>erá</w:t>
-      </w:r>
-      <w:r>
-        <w:t xml:space="preserve"> habilidades necessárias para concluir as tarefas</w:t>
+        <w:t xml:space="preserve">Terá </w:t>
+      </w:r>
+      <w:r>
+        <w:t>e</w:t>
+      </w:r>
+      <w:r>
+        <w:t>spaço disponível para instalação dos sensores</w:t>
       </w:r>
     </w:p>
     <w:p>
@@ -4654,16 +4945,13 @@
         <w:jc w:val="both"/>
       </w:pPr>
       <w:r>
-        <w:t xml:space="preserve">Os dados coletados </w:t>
-      </w:r>
-      <w:r>
-        <w:t>ficar</w:t>
-      </w:r>
-      <w:r>
-        <w:t>ão</w:t>
-      </w:r>
-      <w:r>
-        <w:t xml:space="preserve"> armazenados em servidor local depois migrados para servidor em nuvem</w:t>
+        <w:t>A equipe estará disponível e t</w:t>
+      </w:r>
+      <w:r>
+        <w:t>erá</w:t>
+      </w:r>
+      <w:r>
+        <w:t xml:space="preserve"> habilidades necessárias para concluir as tarefas</w:t>
       </w:r>
     </w:p>
     <w:p>
@@ -4682,6 +4970,34 @@
         <w:jc w:val="both"/>
       </w:pPr>
       <w:r>
+        <w:t xml:space="preserve">Os dados coletados </w:t>
+      </w:r>
+      <w:r>
+        <w:t>ficar</w:t>
+      </w:r>
+      <w:r>
+        <w:t>ão</w:t>
+      </w:r>
+      <w:r>
+        <w:t xml:space="preserve"> armazenados em servidor local depois migrados para servidor em nuvem</w:t>
+      </w:r>
+    </w:p>
+    <w:p>
+      <w:pPr>
+        <w:pStyle w:val="PargrafodaLista"/>
+        <w:jc w:val="both"/>
+      </w:pPr>
+    </w:p>
+    <w:p>
+      <w:pPr>
+        <w:pStyle w:val="PargrafodaLista"/>
+        <w:numPr>
+          <w:ilvl w:val="0"/>
+          <w:numId w:val="7"/>
+        </w:numPr>
+        <w:jc w:val="both"/>
+      </w:pPr>
+      <w:r>
         <w:t xml:space="preserve">Os locais de armazenagem </w:t>
       </w:r>
       <w:r>
@@ -4705,6 +5021,24 @@
     </w:p>
     <w:p>
       <w:pPr>
+        <w:pStyle w:val="PargrafodaLista"/>
+      </w:pPr>
+    </w:p>
+    <w:p>
+      <w:pPr>
+        <w:pStyle w:val="PargrafodaLista"/>
+        <w:numPr>
+          <w:ilvl w:val="0"/>
+          <w:numId w:val="7"/>
+        </w:numPr>
+        <w:jc w:val="both"/>
+      </w:pPr>
+      <w:r>
+        <w:t>Será realizada a calibração regular de todos os sensores a fim de assegurar a exatidão das medições ao longo do período.</w:t>
+      </w:r>
+    </w:p>
+    <w:p>
+      <w:pPr>
         <w:jc w:val="both"/>
         <w:rPr>
           <w:rFonts w:eastAsiaTheme="minorEastAsia" w:cstheme="minorHAnsi"/>
@@ -4807,130 +5141,256 @@
     <w:p/>
     <w:p>
       <w:pPr>
-        <w:jc w:val="both"/>
-      </w:pPr>
-      <w:r>
-        <w:t xml:space="preserve">Emmily </w:t>
-      </w:r>
-      <w:r>
-        <w:t xml:space="preserve">- Gestor de Projetos </w:t>
-      </w:r>
-    </w:p>
-    <w:p>
-      <w:pPr>
-        <w:jc w:val="both"/>
-      </w:pPr>
-      <w:r>
-        <w:t>Responsabilidades:</w:t>
-      </w:r>
-    </w:p>
-    <w:p>
-      <w:pPr>
-        <w:jc w:val="both"/>
-      </w:pPr>
-    </w:p>
-    <w:p>
-      <w:pPr>
-        <w:jc w:val="both"/>
-      </w:pPr>
-      <w:r>
-        <w:t xml:space="preserve">Ana Catarina </w:t>
-      </w:r>
-      <w:r>
-        <w:t xml:space="preserve">- Documentador de Projetos de Sistemas </w:t>
-      </w:r>
-    </w:p>
-    <w:p>
-      <w:pPr>
-        <w:jc w:val="both"/>
-      </w:pPr>
-      <w:r>
-        <w:t>Responsabilidades:</w:t>
-      </w:r>
-    </w:p>
-    <w:p>
-      <w:pPr>
-        <w:jc w:val="both"/>
-      </w:pPr>
-    </w:p>
-    <w:p>
-      <w:pPr>
-        <w:jc w:val="both"/>
-      </w:pPr>
-      <w:r>
-        <w:t xml:space="preserve">Gustavo e Kaun Vidal </w:t>
-      </w:r>
-      <w:r>
-        <w:t>- Desenvolvedor Back-End</w:t>
-      </w:r>
-    </w:p>
-    <w:p>
-      <w:pPr>
-        <w:jc w:val="both"/>
-      </w:pPr>
-      <w:r>
-        <w:t xml:space="preserve">Responsabilidades: </w:t>
-      </w:r>
-    </w:p>
-    <w:p>
-      <w:pPr>
-        <w:jc w:val="both"/>
-      </w:pPr>
-    </w:p>
-    <w:p>
-      <w:pPr>
-        <w:jc w:val="both"/>
-      </w:pPr>
-      <w:r>
-        <w:t>Renan e Michelly</w:t>
-      </w:r>
-      <w:r>
-        <w:t xml:space="preserve"> - Desenvolvedor Front-End</w:t>
-      </w:r>
-    </w:p>
-    <w:p>
-      <w:pPr>
-        <w:jc w:val="both"/>
-      </w:pPr>
-      <w:r>
-        <w:t xml:space="preserve">Responsabilidades: </w:t>
-      </w:r>
-    </w:p>
-    <w:p>
-      <w:pPr>
-        <w:jc w:val="both"/>
-      </w:pPr>
-    </w:p>
-    <w:p>
-      <w:pPr>
-        <w:jc w:val="both"/>
-      </w:pPr>
-      <w:r>
-        <w:t>Kauã Parente</w:t>
-      </w:r>
-      <w:r>
-        <w:t>- Administrador de Banco de Dados</w:t>
-      </w:r>
-    </w:p>
-    <w:p>
-      <w:pPr>
-        <w:jc w:val="both"/>
-      </w:pPr>
-      <w:r>
-        <w:t>Responsabilidades:</w:t>
-      </w:r>
-    </w:p>
-    <w:p>
-      <w:pPr>
-        <w:jc w:val="both"/>
-        <w:rPr>
-          <w:rFonts w:cstheme="minorHAnsi"/>
-        </w:rPr>
-      </w:pPr>
+        <w:pStyle w:val="PargrafodaLista"/>
+        <w:numPr>
+          <w:ilvl w:val="0"/>
+          <w:numId w:val="12"/>
+        </w:numPr>
+        <w:jc w:val="both"/>
+        <w:rPr>
+          <w:rFonts w:ascii="Calibri" w:eastAsia="MS Mincho" w:hAnsi="Calibri" w:cs="Calibri"/>
+        </w:rPr>
+      </w:pPr>
+      <w:r>
+        <w:rPr>
+          <w:rFonts w:ascii="Calibri" w:eastAsia="MS Mincho" w:hAnsi="Calibri" w:cs="Calibri"/>
+        </w:rPr>
+        <w:t>Clientes: Produtores de café, exportadores e importadores que buscam soluções para melhorar o armazenamento e a conservação do café.</w:t>
+      </w:r>
+    </w:p>
+    <w:p>
+      <w:pPr>
+        <w:pStyle w:val="PargrafodaLista"/>
+        <w:jc w:val="both"/>
+        <w:rPr>
+          <w:rFonts w:ascii="Calibri" w:eastAsia="MS Mincho" w:hAnsi="Calibri" w:cs="Calibri"/>
+        </w:rPr>
+      </w:pPr>
+    </w:p>
+    <w:p>
+      <w:pPr>
+        <w:pStyle w:val="PargrafodaLista"/>
+        <w:numPr>
+          <w:ilvl w:val="0"/>
+          <w:numId w:val="12"/>
+        </w:numPr>
+        <w:jc w:val="both"/>
+        <w:rPr>
+          <w:rFonts w:ascii="Calibri" w:eastAsia="MS Mincho" w:hAnsi="Calibri" w:cs="Calibri"/>
+        </w:rPr>
+      </w:pPr>
+      <w:r>
+        <w:rPr>
+          <w:rFonts w:ascii="Calibri" w:eastAsia="MS Mincho" w:hAnsi="Calibri" w:cs="Calibri"/>
+        </w:rPr>
+        <w:t>Funcionários e Equipe Interna: A equipe responsável pelo desenvolvimento, fabricação, venda e suporte dos produtos e serviços de controle de umidade.</w:t>
+      </w:r>
+    </w:p>
+    <w:p>
+      <w:pPr>
+        <w:pStyle w:val="PargrafodaLista"/>
+        <w:jc w:val="both"/>
+        <w:rPr>
+          <w:rFonts w:ascii="Calibri" w:eastAsia="MS Mincho" w:hAnsi="Calibri" w:cs="Calibri"/>
+        </w:rPr>
+      </w:pPr>
+    </w:p>
+    <w:p>
+      <w:pPr>
+        <w:pStyle w:val="PargrafodaLista"/>
+        <w:numPr>
+          <w:ilvl w:val="0"/>
+          <w:numId w:val="12"/>
+        </w:numPr>
+        <w:jc w:val="both"/>
+        <w:rPr>
+          <w:rFonts w:ascii="Calibri" w:eastAsia="MS Mincho" w:hAnsi="Calibri" w:cs="Calibri"/>
+        </w:rPr>
+      </w:pPr>
+      <w:r>
+        <w:rPr>
+          <w:rFonts w:ascii="Calibri" w:eastAsia="MS Mincho" w:hAnsi="Calibri" w:cs="Calibri"/>
+        </w:rPr>
+        <w:t>Investidores: Indivíduos ou entidades financeiras que investem na empresa visando retorno financeiro.</w:t>
+      </w:r>
+    </w:p>
+    <w:p>
+      <w:pPr>
+        <w:pStyle w:val="PargrafodaLista"/>
+        <w:jc w:val="both"/>
+        <w:rPr>
+          <w:rFonts w:ascii="Calibri" w:eastAsia="MS Mincho" w:hAnsi="Calibri" w:cs="Calibri"/>
+        </w:rPr>
+      </w:pPr>
+    </w:p>
+    <w:p>
+      <w:pPr>
+        <w:pStyle w:val="PargrafodaLista"/>
+        <w:numPr>
+          <w:ilvl w:val="0"/>
+          <w:numId w:val="12"/>
+        </w:numPr>
+        <w:jc w:val="both"/>
+        <w:rPr>
+          <w:rFonts w:ascii="Calibri" w:eastAsia="MS Mincho" w:hAnsi="Calibri" w:cs="Calibri"/>
+        </w:rPr>
+      </w:pPr>
+      <w:r>
+        <w:rPr>
+          <w:rFonts w:ascii="Calibri" w:eastAsia="MS Mincho" w:hAnsi="Calibri" w:cs="Calibri"/>
+        </w:rPr>
+        <w:t>Fornecedores: Empresas que fornecem os materiais necessários para a produção dos produtos de controle de umidade, como sensores e tecnologias relacionadas.</w:t>
+      </w:r>
+    </w:p>
+    <w:p>
+      <w:pPr>
+        <w:pStyle w:val="PargrafodaLista"/>
+        <w:jc w:val="both"/>
+        <w:rPr>
+          <w:rFonts w:ascii="Calibri" w:eastAsia="MS Mincho" w:hAnsi="Calibri" w:cs="Calibri"/>
+        </w:rPr>
+      </w:pPr>
+    </w:p>
+    <w:p>
+      <w:pPr>
+        <w:pStyle w:val="PargrafodaLista"/>
+        <w:numPr>
+          <w:ilvl w:val="0"/>
+          <w:numId w:val="12"/>
+        </w:numPr>
+        <w:jc w:val="both"/>
+        <w:rPr>
+          <w:rFonts w:ascii="Calibri" w:eastAsia="MS Mincho" w:hAnsi="Calibri" w:cs="Calibri"/>
+        </w:rPr>
+      </w:pPr>
+      <w:r>
+        <w:rPr>
+          <w:rFonts w:ascii="Calibri" w:eastAsia="MS Mincho" w:hAnsi="Calibri" w:cs="Calibri"/>
+        </w:rPr>
+        <w:t>Parceiros Tecnológicos: Empresas que colaboram no desenvolvimento de tecnologias, como fabricantes de sensores de umidade.</w:t>
+      </w:r>
+    </w:p>
+    <w:p>
+      <w:pPr>
+        <w:pStyle w:val="PargrafodaLista"/>
+        <w:jc w:val="both"/>
+        <w:rPr>
+          <w:rFonts w:ascii="Calibri" w:eastAsia="Calibri" w:hAnsi="Calibri" w:cs="Arial"/>
+        </w:rPr>
+      </w:pPr>
+    </w:p>
+    <w:p>
+      <w:pPr>
+        <w:pStyle w:val="PargrafodaLista"/>
+        <w:numPr>
+          <w:ilvl w:val="0"/>
+          <w:numId w:val="12"/>
+        </w:numPr>
+        <w:jc w:val="both"/>
+        <w:rPr>
+          <w:rFonts w:ascii="Calibri" w:eastAsia="MS Mincho" w:hAnsi="Calibri" w:cs="Calibri"/>
+        </w:rPr>
+      </w:pPr>
+      <w:r>
+        <w:rPr>
+          <w:rFonts w:ascii="Calibri" w:eastAsia="Calibri" w:hAnsi="Calibri" w:cs="Arial"/>
+        </w:rPr>
+        <w:t>Agências Reguladoras: Entidades que podem estabelecer normas e regulamentações para a qualidade e segurança do armazenamento de café.</w:t>
+      </w:r>
+    </w:p>
+    <w:p>
+      <w:pPr>
+        <w:pStyle w:val="PargrafodaLista"/>
+        <w:jc w:val="both"/>
+        <w:rPr>
+          <w:rFonts w:ascii="Calibri" w:eastAsia="Calibri" w:hAnsi="Calibri" w:cs="Arial"/>
+        </w:rPr>
+      </w:pPr>
+    </w:p>
+    <w:p>
+      <w:pPr>
+        <w:pStyle w:val="PargrafodaLista"/>
+        <w:numPr>
+          <w:ilvl w:val="0"/>
+          <w:numId w:val="12"/>
+        </w:numPr>
+        <w:jc w:val="both"/>
+        <w:rPr>
+          <w:rFonts w:ascii="Calibri" w:eastAsia="Calibri" w:hAnsi="Calibri" w:cs="Arial"/>
+        </w:rPr>
+      </w:pPr>
+      <w:r>
+        <w:rPr>
+          <w:rFonts w:ascii="Calibri" w:eastAsia="Calibri" w:hAnsi="Calibri" w:cs="Arial"/>
+        </w:rPr>
+        <w:t>Concorrentes: Outras empresas que oferecem soluções similares de controle de umidade para a indústria de café.</w:t>
+      </w:r>
+    </w:p>
+    <w:p>
+      <w:pPr>
+        <w:pStyle w:val="PargrafodaLista"/>
+        <w:jc w:val="both"/>
+        <w:rPr>
+          <w:rFonts w:ascii="Calibri" w:eastAsia="Calibri" w:hAnsi="Calibri" w:cs="Arial"/>
+        </w:rPr>
+      </w:pPr>
+    </w:p>
+    <w:p>
+      <w:pPr>
+        <w:pStyle w:val="PargrafodaLista"/>
+        <w:numPr>
+          <w:ilvl w:val="0"/>
+          <w:numId w:val="12"/>
+        </w:numPr>
+        <w:jc w:val="both"/>
+        <w:rPr>
+          <w:rFonts w:ascii="Calibri" w:eastAsia="Calibri" w:hAnsi="Calibri" w:cs="Arial"/>
+        </w:rPr>
+      </w:pPr>
+      <w:r>
+        <w:rPr>
+          <w:rFonts w:ascii="Calibri" w:eastAsia="Calibri" w:hAnsi="Calibri" w:cs="Arial"/>
+        </w:rPr>
+        <w:t>Associações da Indústria de Café: Organizações que representam os interesses da indústria de café e podem influenciar padrões e práticas.</w:t>
+      </w:r>
+    </w:p>
+    <w:p>
+      <w:pPr>
+        <w:pStyle w:val="PargrafodaLista"/>
+        <w:jc w:val="both"/>
+        <w:rPr>
+          <w:rFonts w:ascii="Calibri" w:eastAsia="Calibri" w:hAnsi="Calibri" w:cs="Arial"/>
+        </w:rPr>
+      </w:pPr>
+    </w:p>
+    <w:p>
+      <w:pPr>
+        <w:pStyle w:val="PargrafodaLista"/>
+        <w:numPr>
+          <w:ilvl w:val="0"/>
+          <w:numId w:val="12"/>
+        </w:numPr>
+        <w:jc w:val="both"/>
+        <w:rPr>
+          <w:rFonts w:ascii="Calibri" w:eastAsia="Calibri" w:hAnsi="Calibri" w:cs="Arial"/>
+        </w:rPr>
+      </w:pPr>
+      <w:r>
+        <w:rPr>
+          <w:rFonts w:ascii="Calibri" w:eastAsia="Calibri" w:hAnsi="Calibri" w:cs="Arial"/>
+        </w:rPr>
+        <w:t>Laboratórios de Qualidade de Café: Instituições que estabelecem padrões de qualidade para o café e podem se relacionar com a empresa para garantir conformidade.</w:t>
+      </w:r>
     </w:p>
     <w:sectPr>
       <w:pgSz w:w="11906" w:h="16838"/>
       <w:pgMar w:top="1417" w:right="1701" w:bottom="1417" w:left="1701" w:header="708" w:footer="708" w:gutter="0"/>
+      <w:pgBorders w:offsetFrom="page">
+        <w:top w:val="single" w:sz="4" w:space="24" w:color="auto"/>
+        <w:left w:val="single" w:sz="4" w:space="24" w:color="auto"/>
+        <w:bottom w:val="single" w:sz="4" w:space="24" w:color="auto"/>
+        <w:right w:val="single" w:sz="4" w:space="24" w:color="auto"/>
+      </w:pgBorders>
       <w:cols w:space="708"/>
       <w:docGrid w:linePitch="360"/>
     </w:sectPr>
@@ -5167,6 +5627,95 @@
     </w:lvl>
   </w:abstractNum>
   <w:abstractNum w:abstractNumId="2" w15:restartNumberingAfterBreak="0">
+    <w:nsid w:val="41DF4083"/>
+    <w:multiLevelType w:val="hybridMultilevel"/>
+    <w:tmpl w:val="6D4A4030"/>
+    <w:lvl w:ilvl="0" w:tplc="0416000F">
+      <w:start w:val="1"/>
+      <w:numFmt w:val="decimal"/>
+      <w:lvlText w:val="%1."/>
+      <w:lvlJc w:val="left"/>
+      <w:pPr>
+        <w:ind w:left="720" w:hanging="360"/>
+      </w:pPr>
+      <w:rPr>
+        <w:rFonts w:hint="default"/>
+      </w:rPr>
+    </w:lvl>
+    <w:lvl w:ilvl="1" w:tplc="04160019" w:tentative="1">
+      <w:start w:val="1"/>
+      <w:numFmt w:val="lowerLetter"/>
+      <w:lvlText w:val="%2."/>
+      <w:lvlJc w:val="left"/>
+      <w:pPr>
+        <w:ind w:left="1440" w:hanging="360"/>
+      </w:pPr>
+    </w:lvl>
+    <w:lvl w:ilvl="2" w:tplc="0416001B" w:tentative="1">
+      <w:start w:val="1"/>
+      <w:numFmt w:val="lowerRoman"/>
+      <w:lvlText w:val="%3."/>
+      <w:lvlJc w:val="right"/>
+      <w:pPr>
+        <w:ind w:left="2160" w:hanging="180"/>
+      </w:pPr>
+    </w:lvl>
+    <w:lvl w:ilvl="3" w:tplc="0416000F" w:tentative="1">
+      <w:start w:val="1"/>
+      <w:numFmt w:val="decimal"/>
+      <w:lvlText w:val="%4."/>
+      <w:lvlJc w:val="left"/>
+      <w:pPr>
+        <w:ind w:left="2880" w:hanging="360"/>
+      </w:pPr>
+    </w:lvl>
+    <w:lvl w:ilvl="4" w:tplc="04160019" w:tentative="1">
+      <w:start w:val="1"/>
+      <w:numFmt w:val="lowerLetter"/>
+      <w:lvlText w:val="%5."/>
+      <w:lvlJc w:val="left"/>
+      <w:pPr>
+        <w:ind w:left="3600" w:hanging="360"/>
+      </w:pPr>
+    </w:lvl>
+    <w:lvl w:ilvl="5" w:tplc="0416001B" w:tentative="1">
+      <w:start w:val="1"/>
+      <w:numFmt w:val="lowerRoman"/>
+      <w:lvlText w:val="%6."/>
+      <w:lvlJc w:val="right"/>
+      <w:pPr>
+        <w:ind w:left="4320" w:hanging="180"/>
+      </w:pPr>
+    </w:lvl>
+    <w:lvl w:ilvl="6" w:tplc="0416000F" w:tentative="1">
+      <w:start w:val="1"/>
+      <w:numFmt w:val="decimal"/>
+      <w:lvlText w:val="%7."/>
+      <w:lvlJc w:val="left"/>
+      <w:pPr>
+        <w:ind w:left="5040" w:hanging="360"/>
+      </w:pPr>
+    </w:lvl>
+    <w:lvl w:ilvl="7" w:tplc="04160019" w:tentative="1">
+      <w:start w:val="1"/>
+      <w:numFmt w:val="lowerLetter"/>
+      <w:lvlText w:val="%8."/>
+      <w:lvlJc w:val="left"/>
+      <w:pPr>
+        <w:ind w:left="5760" w:hanging="360"/>
+      </w:pPr>
+    </w:lvl>
+    <w:lvl w:ilvl="8" w:tplc="0416001B" w:tentative="1">
+      <w:start w:val="1"/>
+      <w:numFmt w:val="lowerRoman"/>
+      <w:lvlText w:val="%9."/>
+      <w:lvlJc w:val="right"/>
+      <w:pPr>
+        <w:ind w:left="6480" w:hanging="180"/>
+      </w:pPr>
+    </w:lvl>
+  </w:abstractNum>
+  <w:abstractNum w:abstractNumId="3" w15:restartNumberingAfterBreak="0">
     <w:nsid w:val="52F124A1"/>
     <w:multiLevelType w:val="hybridMultilevel"/>
     <w:tmpl w:val="55749838"/>
@@ -5279,7 +5828,7 @@
       </w:rPr>
     </w:lvl>
   </w:abstractNum>
-  <w:abstractNum w:abstractNumId="3" w15:restartNumberingAfterBreak="0">
+  <w:abstractNum w:abstractNumId="4" w15:restartNumberingAfterBreak="0">
     <w:nsid w:val="56F12DBB"/>
     <w:multiLevelType w:val="hybridMultilevel"/>
     <w:tmpl w:val="3B1CED90"/>
@@ -5392,7 +5941,7 @@
       </w:rPr>
     </w:lvl>
   </w:abstractNum>
-  <w:abstractNum w:abstractNumId="4" w15:restartNumberingAfterBreak="0">
+  <w:abstractNum w:abstractNumId="5" w15:restartNumberingAfterBreak="0">
     <w:nsid w:val="59456293"/>
     <w:multiLevelType w:val="hybridMultilevel"/>
     <w:tmpl w:val="B59EF8F6"/>
@@ -5505,7 +6054,206 @@
       </w:rPr>
     </w:lvl>
   </w:abstractNum>
-  <w:abstractNum w:abstractNumId="5" w15:restartNumberingAfterBreak="0">
+  <w:abstractNum w:abstractNumId="6" w15:restartNumberingAfterBreak="0">
+    <w:nsid w:val="5C737756"/>
+    <w:multiLevelType w:val="hybridMultilevel"/>
+    <w:tmpl w:val="BB285F2E"/>
+    <w:lvl w:ilvl="0" w:tplc="0416000F">
+      <w:start w:val="1"/>
+      <w:numFmt w:val="decimal"/>
+      <w:lvlText w:val="%1."/>
+      <w:lvlJc w:val="left"/>
+      <w:pPr>
+        <w:ind w:left="720" w:hanging="360"/>
+      </w:pPr>
+    </w:lvl>
+    <w:lvl w:ilvl="1" w:tplc="04160019" w:tentative="1">
+      <w:start w:val="1"/>
+      <w:numFmt w:val="lowerLetter"/>
+      <w:lvlText w:val="%2."/>
+      <w:lvlJc w:val="left"/>
+      <w:pPr>
+        <w:ind w:left="1440" w:hanging="360"/>
+      </w:pPr>
+    </w:lvl>
+    <w:lvl w:ilvl="2" w:tplc="0416001B" w:tentative="1">
+      <w:start w:val="1"/>
+      <w:numFmt w:val="lowerRoman"/>
+      <w:lvlText w:val="%3."/>
+      <w:lvlJc w:val="right"/>
+      <w:pPr>
+        <w:ind w:left="2160" w:hanging="180"/>
+      </w:pPr>
+    </w:lvl>
+    <w:lvl w:ilvl="3" w:tplc="0416000F" w:tentative="1">
+      <w:start w:val="1"/>
+      <w:numFmt w:val="decimal"/>
+      <w:lvlText w:val="%4."/>
+      <w:lvlJc w:val="left"/>
+      <w:pPr>
+        <w:ind w:left="2880" w:hanging="360"/>
+      </w:pPr>
+    </w:lvl>
+    <w:lvl w:ilvl="4" w:tplc="04160019" w:tentative="1">
+      <w:start w:val="1"/>
+      <w:numFmt w:val="lowerLetter"/>
+      <w:lvlText w:val="%5."/>
+      <w:lvlJc w:val="left"/>
+      <w:pPr>
+        <w:ind w:left="3600" w:hanging="360"/>
+      </w:pPr>
+    </w:lvl>
+    <w:lvl w:ilvl="5" w:tplc="0416001B" w:tentative="1">
+      <w:start w:val="1"/>
+      <w:numFmt w:val="lowerRoman"/>
+      <w:lvlText w:val="%6."/>
+      <w:lvlJc w:val="right"/>
+      <w:pPr>
+        <w:ind w:left="4320" w:hanging="180"/>
+      </w:pPr>
+    </w:lvl>
+    <w:lvl w:ilvl="6" w:tplc="0416000F" w:tentative="1">
+      <w:start w:val="1"/>
+      <w:numFmt w:val="decimal"/>
+      <w:lvlText w:val="%7."/>
+      <w:lvlJc w:val="left"/>
+      <w:pPr>
+        <w:ind w:left="5040" w:hanging="360"/>
+      </w:pPr>
+    </w:lvl>
+    <w:lvl w:ilvl="7" w:tplc="04160019" w:tentative="1">
+      <w:start w:val="1"/>
+      <w:numFmt w:val="lowerLetter"/>
+      <w:lvlText w:val="%8."/>
+      <w:lvlJc w:val="left"/>
+      <w:pPr>
+        <w:ind w:left="5760" w:hanging="360"/>
+      </w:pPr>
+    </w:lvl>
+    <w:lvl w:ilvl="8" w:tplc="0416001B" w:tentative="1">
+      <w:start w:val="1"/>
+      <w:numFmt w:val="lowerRoman"/>
+      <w:lvlText w:val="%9."/>
+      <w:lvlJc w:val="right"/>
+      <w:pPr>
+        <w:ind w:left="6480" w:hanging="180"/>
+      </w:pPr>
+    </w:lvl>
+  </w:abstractNum>
+  <w:abstractNum w:abstractNumId="7" w15:restartNumberingAfterBreak="0">
+    <w:nsid w:val="6F9C7048"/>
+    <w:multiLevelType w:val="hybridMultilevel"/>
+    <w:tmpl w:val="8D16F40A"/>
+    <w:lvl w:ilvl="0" w:tplc="04160001">
+      <w:start w:val="1"/>
+      <w:numFmt w:val="bullet"/>
+      <w:lvlText w:val=""/>
+      <w:lvlJc w:val="left"/>
+      <w:pPr>
+        <w:ind w:left="720" w:hanging="360"/>
+      </w:pPr>
+      <w:rPr>
+        <w:rFonts w:ascii="Symbol" w:hAnsi="Symbol" w:hint="default"/>
+      </w:rPr>
+    </w:lvl>
+    <w:lvl w:ilvl="1" w:tplc="04160003" w:tentative="1">
+      <w:start w:val="1"/>
+      <w:numFmt w:val="bullet"/>
+      <w:lvlText w:val="o"/>
+      <w:lvlJc w:val="left"/>
+      <w:pPr>
+        <w:ind w:left="1440" w:hanging="360"/>
+      </w:pPr>
+      <w:rPr>
+        <w:rFonts w:ascii="Courier New" w:hAnsi="Courier New" w:cs="Courier New" w:hint="default"/>
+      </w:rPr>
+    </w:lvl>
+    <w:lvl w:ilvl="2" w:tplc="04160005" w:tentative="1">
+      <w:start w:val="1"/>
+      <w:numFmt w:val="bullet"/>
+      <w:lvlText w:val=""/>
+      <w:lvlJc w:val="left"/>
+      <w:pPr>
+        <w:ind w:left="2160" w:hanging="360"/>
+      </w:pPr>
+      <w:rPr>
+        <w:rFonts w:ascii="Wingdings" w:hAnsi="Wingdings" w:hint="default"/>
+      </w:rPr>
+    </w:lvl>
+    <w:lvl w:ilvl="3" w:tplc="04160001" w:tentative="1">
+      <w:start w:val="1"/>
+      <w:numFmt w:val="bullet"/>
+      <w:lvlText w:val=""/>
+      <w:lvlJc w:val="left"/>
+      <w:pPr>
+        <w:ind w:left="2880" w:hanging="360"/>
+      </w:pPr>
+      <w:rPr>
+        <w:rFonts w:ascii="Symbol" w:hAnsi="Symbol" w:hint="default"/>
+      </w:rPr>
+    </w:lvl>
+    <w:lvl w:ilvl="4" w:tplc="04160003" w:tentative="1">
+      <w:start w:val="1"/>
+      <w:numFmt w:val="bullet"/>
+      <w:lvlText w:val="o"/>
+      <w:lvlJc w:val="left"/>
+      <w:pPr>
+        <w:ind w:left="3600" w:hanging="360"/>
+      </w:pPr>
+      <w:rPr>
+        <w:rFonts w:ascii="Courier New" w:hAnsi="Courier New" w:cs="Courier New" w:hint="default"/>
+      </w:rPr>
+    </w:lvl>
+    <w:lvl w:ilvl="5" w:tplc="04160005" w:tentative="1">
+      <w:start w:val="1"/>
+      <w:numFmt w:val="bullet"/>
+      <w:lvlText w:val=""/>
+      <w:lvlJc w:val="left"/>
+      <w:pPr>
+        <w:ind w:left="4320" w:hanging="360"/>
+      </w:pPr>
+      <w:rPr>
+        <w:rFonts w:ascii="Wingdings" w:hAnsi="Wingdings" w:hint="default"/>
+      </w:rPr>
+    </w:lvl>
+    <w:lvl w:ilvl="6" w:tplc="04160001" w:tentative="1">
+      <w:start w:val="1"/>
+      <w:numFmt w:val="bullet"/>
+      <w:lvlText w:val=""/>
+      <w:lvlJc w:val="left"/>
+      <w:pPr>
+        <w:ind w:left="5040" w:hanging="360"/>
+      </w:pPr>
+      <w:rPr>
+        <w:rFonts w:ascii="Symbol" w:hAnsi="Symbol" w:hint="default"/>
+      </w:rPr>
+    </w:lvl>
+    <w:lvl w:ilvl="7" w:tplc="04160003" w:tentative="1">
+      <w:start w:val="1"/>
+      <w:numFmt w:val="bullet"/>
+      <w:lvlText w:val="o"/>
+      <w:lvlJc w:val="left"/>
+      <w:pPr>
+        <w:ind w:left="5760" w:hanging="360"/>
+      </w:pPr>
+      <w:rPr>
+        <w:rFonts w:ascii="Courier New" w:hAnsi="Courier New" w:cs="Courier New" w:hint="default"/>
+      </w:rPr>
+    </w:lvl>
+    <w:lvl w:ilvl="8" w:tplc="04160005" w:tentative="1">
+      <w:start w:val="1"/>
+      <w:numFmt w:val="bullet"/>
+      <w:lvlText w:val=""/>
+      <w:lvlJc w:val="left"/>
+      <w:pPr>
+        <w:ind w:left="6480" w:hanging="360"/>
+      </w:pPr>
+      <w:rPr>
+        <w:rFonts w:ascii="Wingdings" w:hAnsi="Wingdings" w:hint="default"/>
+      </w:rPr>
+    </w:lvl>
+  </w:abstractNum>
+  <w:abstractNum w:abstractNumId="8" w15:restartNumberingAfterBreak="0">
     <w:nsid w:val="748F698C"/>
     <w:multiLevelType w:val="hybridMultilevel"/>
     <w:tmpl w:val="C37E7066"/>
@@ -5618,7 +6366,7 @@
       </w:rPr>
     </w:lvl>
   </w:abstractNum>
-  <w:abstractNum w:abstractNumId="6" w15:restartNumberingAfterBreak="0">
+  <w:abstractNum w:abstractNumId="9" w15:restartNumberingAfterBreak="0">
     <w:nsid w:val="762D6F50"/>
     <w:multiLevelType w:val="hybridMultilevel"/>
     <w:tmpl w:val="4DD08304"/>
@@ -5731,7 +6479,7 @@
       </w:rPr>
     </w:lvl>
   </w:abstractNum>
-  <w:abstractNum w:abstractNumId="7" w15:restartNumberingAfterBreak="0">
+  <w:abstractNum w:abstractNumId="10" w15:restartNumberingAfterBreak="0">
     <w:nsid w:val="7B8B5FAA"/>
     <w:multiLevelType w:val="hybridMultilevel"/>
     <w:tmpl w:val="82685278"/>
@@ -5844,7 +6592,7 @@
       </w:rPr>
     </w:lvl>
   </w:abstractNum>
-  <w:abstractNum w:abstractNumId="8" w15:restartNumberingAfterBreak="0">
+  <w:abstractNum w:abstractNumId="11" w15:restartNumberingAfterBreak="0">
     <w:nsid w:val="7BC1A5C3"/>
     <w:multiLevelType w:val="hybridMultilevel"/>
     <w:tmpl w:val="4AE6C8AA"/>
@@ -5958,31 +6706,40 @@
     </w:lvl>
   </w:abstractNum>
   <w:num w:numId="1" w16cid:durableId="363596370">
-    <w:abstractNumId w:val="8"/>
+    <w:abstractNumId w:val="11"/>
   </w:num>
   <w:num w:numId="2" w16cid:durableId="500005647">
-    <w:abstractNumId w:val="2"/>
+    <w:abstractNumId w:val="3"/>
   </w:num>
   <w:num w:numId="3" w16cid:durableId="179634785">
-    <w:abstractNumId w:val="7"/>
+    <w:abstractNumId w:val="10"/>
   </w:num>
   <w:num w:numId="4" w16cid:durableId="1771924720">
     <w:abstractNumId w:val="0"/>
   </w:num>
   <w:num w:numId="5" w16cid:durableId="264264311">
-    <w:abstractNumId w:val="4"/>
+    <w:abstractNumId w:val="5"/>
   </w:num>
   <w:num w:numId="6" w16cid:durableId="360280253">
     <w:abstractNumId w:val="1"/>
   </w:num>
   <w:num w:numId="7" w16cid:durableId="1544488928">
-    <w:abstractNumId w:val="3"/>
+    <w:abstractNumId w:val="4"/>
   </w:num>
   <w:num w:numId="8" w16cid:durableId="916935064">
+    <w:abstractNumId w:val="9"/>
+  </w:num>
+  <w:num w:numId="9" w16cid:durableId="441462732">
+    <w:abstractNumId w:val="8"/>
+  </w:num>
+  <w:num w:numId="10" w16cid:durableId="1661736996">
     <w:abstractNumId w:val="6"/>
   </w:num>
-  <w:num w:numId="9" w16cid:durableId="441462732">
-    <w:abstractNumId w:val="5"/>
+  <w:num w:numId="11" w16cid:durableId="1172455509">
+    <w:abstractNumId w:val="2"/>
+  </w:num>
+  <w:num w:numId="12" w16cid:durableId="153641466">
+    <w:abstractNumId w:val="7"/>
   </w:num>
 </w:numbering>
 </file>
@@ -6439,7 +7196,6 @@
   <w:style w:type="character" w:default="1" w:styleId="Fontepargpadro">
     <w:name w:val="Default Paragraph Font"/>
     <w:uiPriority w:val="1"/>
-    <w:semiHidden/>
     <w:unhideWhenUsed/>
   </w:style>
   <w:style w:type="table" w:default="1" w:styleId="Tabelanormal">

</xml_diff>

<commit_message>
Atualização da Justificativa, Objetivo e Escopo
</commit_message>
<xml_diff>
--- a/DocumentaçãoVersões/Documentacao_alteracoes_sprint2.docx
+++ b/DocumentaçãoVersões/Documentacao_alteracoes_sprint2.docx
@@ -590,52 +590,36 @@
           <w:rFonts w:eastAsiaTheme="minorEastAsia"/>
           <w:color w:val="000000" w:themeColor="text1"/>
         </w:rPr>
-        <w:t xml:space="preserve"> Ele é feito a partir dos grãos torrados do plantio de café. Sua origem remete ao continente africano em 575 D.C, quando um pastor de cabras observou que as cabras ficavam cheias de energia ao mastigar os grãos. Os árabes em seguida dominaram rapidamente a técnica de plantio e preparação do café e deram o nome do fruto de </w:t>
-      </w:r>
-      <w:proofErr w:type="spellStart"/>
-      <w:r>
+        <w:t xml:space="preserve"> Ele é feito a partir dos grãos torrados do plantio de café. Sua origem remete ao continente africano em 575 D.C, quando um pastor de cabras observou que as cabras ficavam cheias de energia ao mastigar os grãos. Os árabes em seguida dominaram rapidamente a técnica de plantio e preparação do café e deram o nome do fruto de Kahwah que significa força em árabe.</w:t>
+      </w:r>
+    </w:p>
+    <w:p>
+      <w:pPr>
+        <w:jc w:val="both"/>
         <w:rPr>
           <w:rFonts w:eastAsiaTheme="minorEastAsia"/>
           <w:color w:val="000000" w:themeColor="text1"/>
         </w:rPr>
-        <w:t>Kahwah</w:t>
-      </w:r>
-      <w:proofErr w:type="spellEnd"/>
+      </w:pPr>
       <w:r>
         <w:rPr>
           <w:rFonts w:eastAsiaTheme="minorEastAsia"/>
           <w:color w:val="000000" w:themeColor="text1"/>
         </w:rPr>
-        <w:t xml:space="preserve"> que significa força em árabe.</w:t>
-      </w:r>
-    </w:p>
-    <w:p>
-      <w:pPr>
-        <w:jc w:val="both"/>
+        <w:t>A popularização do café, de fato, só se deu no século XIV quando o café se tornou a bebida da forma como conhecemos hoje. Os pés começaram a ser cultivados no Iêmen em terraços com irrigação facilitada pela água dos poços que permitiu que a região tivesse controle comercial total do produto. O café ficou popular no meio dos filósofos que tomavam a bebida para a prática de exercícios espirituais.</w:t>
+      </w:r>
+      <w:r>
         <w:rPr>
           <w:rFonts w:eastAsiaTheme="minorEastAsia"/>
           <w:color w:val="000000" w:themeColor="text1"/>
         </w:rPr>
-      </w:pPr>
+        <w:t xml:space="preserve"> No entanto,</w:t>
+      </w:r>
       <w:r>
         <w:rPr>
           <w:rFonts w:eastAsiaTheme="minorEastAsia"/>
           <w:color w:val="000000" w:themeColor="text1"/>
         </w:rPr>
-        <w:t>A popularização do café, de fato, só se deu no século XIV quando o café se tornou a bebida da forma como conhecemos hoje. Os pés começaram a ser cultivados no Iêmen em terraços com irrigação facilitada pela água dos poços que permitiu que a região tivesse controle comercial total do produto. O café ficou popular no meio dos filósofos que tomavam a bebida para a prática de exercícios espirituais.</w:t>
-      </w:r>
-      <w:r>
-        <w:rPr>
-          <w:rFonts w:eastAsiaTheme="minorEastAsia"/>
-          <w:color w:val="000000" w:themeColor="text1"/>
-        </w:rPr>
-        <w:t xml:space="preserve"> No entanto,</w:t>
-      </w:r>
-      <w:r>
-        <w:rPr>
-          <w:rFonts w:eastAsiaTheme="minorEastAsia"/>
-          <w:color w:val="000000" w:themeColor="text1"/>
-        </w:rPr>
         <w:t xml:space="preserve"> a Turquia foi a responsável por difundir o “hábito do café” em 1475. E em 1574 os cafés mais procurados do mundo eram do Cairo e de Meca por poetas e artistas.</w:t>
       </w:r>
     </w:p>
@@ -818,21 +802,7 @@
         <w:rPr>
           <w:rFonts w:eastAsiaTheme="minorEastAsia"/>
         </w:rPr>
-        <w:t>Um grão de café, na realidade, é a semente de uma fruta específica. Algumas bagas de café normalmente contêm dois grãos, mas ocasionalmente, cerca de 5% dos grãos colhidos não se dividem. Esses grãos de café não divididos são popularmente conhecidos como "</w:t>
-      </w:r>
-      <w:proofErr w:type="spellStart"/>
-      <w:r>
-        <w:rPr>
-          <w:rFonts w:eastAsiaTheme="minorEastAsia"/>
-        </w:rPr>
-        <w:t>Peaberry</w:t>
-      </w:r>
-      <w:proofErr w:type="spellEnd"/>
-      <w:r>
-        <w:rPr>
-          <w:rFonts w:eastAsiaTheme="minorEastAsia"/>
-        </w:rPr>
-        <w:t>" devido à sua semelhança com uma ervilha. Quanto ao processo completo, desde o plantio até a colheita, uma árvore de café típica leva geralmente cerca de cinco anos para produzir grãos de café após a floração.</w:t>
+        <w:t>Um grão de café, na realidade, é a semente de uma fruta específica. Algumas bagas de café normalmente contêm dois grãos, mas ocasionalmente, cerca de 5% dos grãos colhidos não se dividem. Esses grãos de café não divididos são popularmente conhecidos como "Peaberry" devido à sua semelhança com uma ervilha. Quanto ao processo completo, desde o plantio até a colheita, uma árvore de café típica leva geralmente cerca de cinco anos para produzir grãos de café após a floração.</w:t>
       </w:r>
     </w:p>
     <w:p>
@@ -1023,49 +993,7 @@
         <w:rPr>
           <w:rFonts w:eastAsiaTheme="minorEastAsia"/>
         </w:rPr>
-        <w:t xml:space="preserve">Atualmente, existem cerca de 25 tipos de cafeeiros, há variação decorrente de fatores ambientais como solo, clima e altitude. As duas principais espécies são </w:t>
-      </w:r>
-      <w:proofErr w:type="spellStart"/>
-      <w:r>
-        <w:rPr>
-          <w:rFonts w:eastAsiaTheme="minorEastAsia"/>
-        </w:rPr>
-        <w:t>coffea</w:t>
-      </w:r>
-      <w:proofErr w:type="spellEnd"/>
-      <w:r>
-        <w:rPr>
-          <w:rFonts w:eastAsiaTheme="minorEastAsia"/>
-        </w:rPr>
-        <w:t xml:space="preserve"> robusta e </w:t>
-      </w:r>
-      <w:proofErr w:type="spellStart"/>
-      <w:r>
-        <w:rPr>
-          <w:rFonts w:eastAsiaTheme="minorEastAsia"/>
-        </w:rPr>
-        <w:t>coffea</w:t>
-      </w:r>
-      <w:proofErr w:type="spellEnd"/>
-      <w:r>
-        <w:rPr>
-          <w:rFonts w:eastAsiaTheme="minorEastAsia"/>
-        </w:rPr>
-        <w:t xml:space="preserve"> </w:t>
-      </w:r>
-      <w:proofErr w:type="spellStart"/>
-      <w:r>
-        <w:rPr>
-          <w:rFonts w:eastAsiaTheme="minorEastAsia"/>
-        </w:rPr>
-        <w:t>arabica</w:t>
-      </w:r>
-      <w:proofErr w:type="spellEnd"/>
-      <w:r>
-        <w:rPr>
-          <w:rFonts w:eastAsiaTheme="minorEastAsia"/>
-        </w:rPr>
-        <w:t xml:space="preserve">. </w:t>
+        <w:t xml:space="preserve">Atualmente, existem cerca de 25 tipos de cafeeiros, há variação decorrente de fatores ambientais como solo, clima e altitude. As duas principais espécies são coffea robusta e coffea arabica. </w:t>
       </w:r>
     </w:p>
     <w:p>
@@ -1113,21 +1041,7 @@
         <w:rPr>
           <w:rFonts w:eastAsiaTheme="minorEastAsia"/>
         </w:rPr>
-        <w:t xml:space="preserve"> feijões Robusta são geralmente cultivados em grandes plantações onde as bagas amadurecem e são colhidas ao mesmo tempo, aumentando assim a porcentagem de feijões sub e </w:t>
-      </w:r>
-      <w:proofErr w:type="spellStart"/>
-      <w:r>
-        <w:rPr>
-          <w:rFonts w:eastAsiaTheme="minorEastAsia"/>
-        </w:rPr>
-        <w:t>super-maduras</w:t>
-      </w:r>
-      <w:proofErr w:type="spellEnd"/>
-      <w:r>
-        <w:rPr>
-          <w:rFonts w:eastAsiaTheme="minorEastAsia"/>
-        </w:rPr>
-        <w:t>, diminuindo seu preço e qualidade.</w:t>
+        <w:t xml:space="preserve"> feijões Robusta são geralmente cultivados em grandes plantações onde as bagas amadurecem e são colhidas ao mesmo tempo, aumentando assim a porcentagem de feijões sub e super-maduras, diminuindo seu preço e qualidade.</w:t>
       </w:r>
     </w:p>
     <w:p>
@@ -2106,7 +2020,6 @@
           <w:rFonts w:eastAsiaTheme="minorEastAsia"/>
         </w:rPr>
       </w:pPr>
-      <w:proofErr w:type="spellStart"/>
       <w:r>
         <w:rPr>
           <w:rFonts w:eastAsiaTheme="minorEastAsia"/>
@@ -2115,7 +2028,6 @@
         </w:rPr>
         <w:t>Bienalidade</w:t>
       </w:r>
-      <w:proofErr w:type="spellEnd"/>
       <w:r>
         <w:rPr>
           <w:rFonts w:eastAsiaTheme="minorEastAsia"/>
@@ -2519,7 +2431,6 @@
       <w:pPr>
         <w:jc w:val="both"/>
         <w:rPr>
-          <w:rStyle w:val="normaltextrun"/>
           <w:rFonts w:cstheme="minorHAnsi"/>
           <w:color w:val="000000"/>
           <w:shd w:val="clear" w:color="auto" w:fill="FFFFFF"/>
@@ -2529,11 +2440,55 @@
         <w:rPr>
           <w:rStyle w:val="normaltextrun"/>
           <w:rFonts w:cstheme="minorHAnsi"/>
+        </w:rPr>
+        <w:t>Reduzir as perdas de</w:t>
+      </w:r>
+      <w:r>
+        <w:rPr>
+          <w:rStyle w:val="normaltextrun"/>
+          <w:rFonts w:cstheme="minorHAnsi"/>
+        </w:rPr>
+        <w:t xml:space="preserve"> grãos de</w:t>
+      </w:r>
+      <w:r>
+        <w:rPr>
+          <w:rStyle w:val="normaltextrun"/>
+          <w:rFonts w:cstheme="minorHAnsi"/>
+        </w:rPr>
+        <w:t xml:space="preserve"> café devido a problemas de umidade em armazéns em pelo menos </w:t>
+      </w:r>
+      <w:r>
+        <w:rPr>
+          <w:rStyle w:val="normaltextrun"/>
+          <w:rFonts w:cstheme="minorHAnsi"/>
+        </w:rPr>
+        <w:t>15</w:t>
+      </w:r>
+      <w:r>
+        <w:rPr>
+          <w:rStyle w:val="normaltextrun"/>
+          <w:rFonts w:cstheme="minorHAnsi"/>
+        </w:rPr>
+        <w:t>% até o final do primeiro ano de operação do software.</w:t>
+      </w:r>
+      <w:r>
+        <w:rPr>
+          <w:rStyle w:val="eop"/>
+          <w:rFonts w:cstheme="minorHAnsi"/>
+        </w:rPr>
+        <w:t> </w:t>
+      </w:r>
+    </w:p>
+    <w:p>
+      <w:pPr>
+        <w:jc w:val="both"/>
+        <w:rPr>
+          <w:rStyle w:val="normaltextrun"/>
+          <w:rFonts w:cstheme="minorHAnsi"/>
           <w:color w:val="000000"/>
           <w:shd w:val="clear" w:color="auto" w:fill="FFFFFF"/>
         </w:rPr>
-        <w:t>Dobrar o valor econômico do café em quebras de safra.</w:t>
-      </w:r>
+      </w:pPr>
     </w:p>
     <w:p>
       <w:pPr>
@@ -2608,7 +2563,7 @@
           <w:sz w:val="22"/>
           <w:szCs w:val="22"/>
         </w:rPr>
-        <w:t>Lançar o site institucional em um prazo de 7</w:t>
+        <w:t xml:space="preserve">Lançar o site institucional </w:t>
       </w:r>
       <w:r>
         <w:rPr>
@@ -2617,7 +2572,7 @@
           <w:sz w:val="22"/>
           <w:szCs w:val="22"/>
         </w:rPr>
-        <w:t>3</w:t>
+        <w:t xml:space="preserve">com páginas de acesso ao sistema </w:t>
       </w:r>
       <w:r>
         <w:rPr>
@@ -2626,16 +2581,25 @@
           <w:sz w:val="22"/>
           <w:szCs w:val="22"/>
         </w:rPr>
-        <w:t xml:space="preserve"> dias.</w:t>
-      </w:r>
-      <w:r>
-        <w:rPr>
-          <w:rStyle w:val="eop"/>
+        <w:t xml:space="preserve">em um prazo de </w:t>
+      </w:r>
+      <w:r>
+        <w:rPr>
+          <w:rStyle w:val="normaltextrun"/>
           <w:rFonts w:asciiTheme="minorHAnsi" w:hAnsiTheme="minorHAnsi" w:cstheme="minorHAnsi"/>
           <w:sz w:val="22"/>
           <w:szCs w:val="22"/>
         </w:rPr>
-        <w:t> </w:t>
+        <w:t>80</w:t>
+      </w:r>
+      <w:r>
+        <w:rPr>
+          <w:rStyle w:val="normaltextrun"/>
+          <w:rFonts w:asciiTheme="minorHAnsi" w:hAnsiTheme="minorHAnsi" w:cstheme="minorHAnsi"/>
+          <w:sz w:val="22"/>
+          <w:szCs w:val="22"/>
+        </w:rPr>
+        <w:t xml:space="preserve"> dias.</w:t>
       </w:r>
     </w:p>
     <w:p>
@@ -2675,7 +2639,7 @@
           <w:sz w:val="22"/>
           <w:szCs w:val="22"/>
         </w:rPr>
-        <w:t>Entregar dashboard interativo no site que exiba visualmente os dados de umidade, pronto para uso em até 7</w:t>
+        <w:t xml:space="preserve">Entregar dashboard interativo no site que exiba visualmente os dados de umidade, pronto para uso em até </w:t>
       </w:r>
       <w:r>
         <w:rPr>
@@ -2684,7 +2648,7 @@
           <w:sz w:val="22"/>
           <w:szCs w:val="22"/>
         </w:rPr>
-        <w:t>3</w:t>
+        <w:t>80</w:t>
       </w:r>
       <w:r>
         <w:rPr>
@@ -2730,20 +2694,12 @@
         <w:jc w:val="both"/>
         <w:textAlignment w:val="baseline"/>
         <w:rPr>
-          <w:rFonts w:asciiTheme="minorHAnsi" w:hAnsiTheme="minorHAnsi" w:cstheme="minorHAnsi"/>
-          <w:sz w:val="22"/>
-          <w:szCs w:val="22"/>
-        </w:rPr>
-      </w:pPr>
-      <w:r>
-        <w:rPr>
           <w:rStyle w:val="normaltextrun"/>
           <w:rFonts w:asciiTheme="minorHAnsi" w:hAnsiTheme="minorHAnsi" w:cstheme="minorHAnsi"/>
           <w:sz w:val="22"/>
           <w:szCs w:val="22"/>
         </w:rPr>
-        <w:t xml:space="preserve">Implementar sistema de alerta no site, que notifica quando as condições de umidade atingirem níveis críticos, dentro de </w:t>
-      </w:r>
+      </w:pPr>
       <w:r>
         <w:rPr>
           <w:rStyle w:val="normaltextrun"/>
@@ -2751,7 +2707,7 @@
           <w:sz w:val="22"/>
           <w:szCs w:val="22"/>
         </w:rPr>
-        <w:t xml:space="preserve">73 </w:t>
+        <w:t xml:space="preserve">Implementar sistema de alerta no site, que notifica quando as condições de umidade atingirem níveis críticos, dentro de </w:t>
       </w:r>
       <w:r>
         <w:rPr>
@@ -2760,48 +2716,8 @@
           <w:sz w:val="22"/>
           <w:szCs w:val="22"/>
         </w:rPr>
-        <w:t>dias.</w:t>
-      </w:r>
-      <w:r>
-        <w:rPr>
-          <w:rStyle w:val="eop"/>
-          <w:rFonts w:asciiTheme="minorHAnsi" w:hAnsiTheme="minorHAnsi" w:cstheme="minorHAnsi"/>
-          <w:sz w:val="22"/>
-          <w:szCs w:val="22"/>
-        </w:rPr>
-        <w:t> </w:t>
-      </w:r>
-    </w:p>
-    <w:p>
-      <w:pPr>
-        <w:pStyle w:val="paragraph"/>
-        <w:spacing w:before="0" w:beforeAutospacing="0" w:after="0" w:afterAutospacing="0"/>
-        <w:ind w:firstLine="48"/>
-        <w:jc w:val="both"/>
-        <w:textAlignment w:val="baseline"/>
-        <w:rPr>
-          <w:rFonts w:asciiTheme="minorHAnsi" w:hAnsiTheme="minorHAnsi" w:cstheme="minorHAnsi"/>
-          <w:sz w:val="22"/>
-          <w:szCs w:val="22"/>
-        </w:rPr>
-      </w:pPr>
-    </w:p>
-    <w:p>
-      <w:pPr>
-        <w:pStyle w:val="paragraph"/>
-        <w:numPr>
-          <w:ilvl w:val="0"/>
-          <w:numId w:val="3"/>
-        </w:numPr>
-        <w:spacing w:before="0" w:beforeAutospacing="0" w:after="0" w:afterAutospacing="0"/>
-        <w:jc w:val="both"/>
-        <w:textAlignment w:val="baseline"/>
-        <w:rPr>
-          <w:rFonts w:asciiTheme="minorHAnsi" w:hAnsiTheme="minorHAnsi" w:cstheme="minorHAnsi"/>
-          <w:sz w:val="22"/>
-          <w:szCs w:val="22"/>
-        </w:rPr>
-      </w:pPr>
+        <w:t>80</w:t>
+      </w:r>
       <w:r>
         <w:rPr>
           <w:rStyle w:val="normaltextrun"/>
@@ -2809,27 +2725,17 @@
           <w:sz w:val="22"/>
           <w:szCs w:val="22"/>
         </w:rPr>
-        <w:t>Reduzir as perdas de café devido a problemas de umidade em armazéns em pelo menos X% até o final do primeiro ano de operação do software.</w:t>
-      </w:r>
-      <w:r>
-        <w:rPr>
-          <w:rStyle w:val="eop"/>
+        <w:t xml:space="preserve"> </w:t>
+      </w:r>
+      <w:r>
+        <w:rPr>
+          <w:rStyle w:val="normaltextrun"/>
           <w:rFonts w:asciiTheme="minorHAnsi" w:hAnsiTheme="minorHAnsi" w:cstheme="minorHAnsi"/>
           <w:sz w:val="22"/>
           <w:szCs w:val="22"/>
         </w:rPr>
-        <w:t> </w:t>
-      </w:r>
-    </w:p>
-    <w:p>
-      <w:pPr>
-        <w:rPr>
-          <w:rStyle w:val="normaltextrun"/>
-          <w:rFonts w:cstheme="minorHAnsi"/>
-          <w:color w:val="000000"/>
-          <w:shd w:val="clear" w:color="auto" w:fill="FFFFFF"/>
-        </w:rPr>
-      </w:pPr>
+        <w:t>dias.</w:t>
+      </w:r>
       <w:r>
         <w:rPr>
           <w:rStyle w:val="normaltextrun"/>
@@ -4131,21 +4037,7 @@
         <w:rPr>
           <w:rFonts w:cstheme="minorHAnsi"/>
         </w:rPr>
-        <w:t>2 Desenvolvedor Back-</w:t>
-      </w:r>
-      <w:proofErr w:type="spellStart"/>
-      <w:r>
-        <w:rPr>
-          <w:rFonts w:cstheme="minorHAnsi"/>
-        </w:rPr>
-        <w:t>End</w:t>
-      </w:r>
-      <w:proofErr w:type="spellEnd"/>
-      <w:r>
-        <w:rPr>
-          <w:rFonts w:cstheme="minorHAnsi"/>
-        </w:rPr>
-        <w:t xml:space="preserve"> - 40 horas</w:t>
+        <w:t>2 Desenvolvedor Back-End - 40 horas</w:t>
       </w:r>
     </w:p>
     <w:p>
@@ -4163,21 +4055,7 @@
         <w:rPr>
           <w:rFonts w:cstheme="minorHAnsi"/>
         </w:rPr>
-        <w:t>2 Desenvolvedor Front-</w:t>
-      </w:r>
-      <w:proofErr w:type="spellStart"/>
-      <w:r>
-        <w:rPr>
-          <w:rFonts w:cstheme="minorHAnsi"/>
-        </w:rPr>
-        <w:t>End</w:t>
-      </w:r>
-      <w:proofErr w:type="spellEnd"/>
-      <w:r>
-        <w:rPr>
-          <w:rFonts w:cstheme="minorHAnsi"/>
-        </w:rPr>
-        <w:t xml:space="preserve"> - 40 horas</w:t>
+        <w:t>2 Desenvolvedor Front-End - 40 horas</w:t>
       </w:r>
     </w:p>
     <w:p>
@@ -4267,21 +4145,7 @@
         <w:rPr>
           <w:rFonts w:cstheme="minorHAnsi"/>
         </w:rPr>
-        <w:t>1 Ferramenta de Gestão de Projetos (</w:t>
-      </w:r>
-      <w:proofErr w:type="spellStart"/>
-      <w:r>
-        <w:rPr>
-          <w:rFonts w:cstheme="minorHAnsi"/>
-        </w:rPr>
-        <w:t>Trello</w:t>
-      </w:r>
-      <w:proofErr w:type="spellEnd"/>
-      <w:r>
-        <w:rPr>
-          <w:rFonts w:cstheme="minorHAnsi"/>
-        </w:rPr>
-        <w:t>)</w:t>
+        <w:t>1 Ferramenta de Gestão de Projetos (Trello)</w:t>
       </w:r>
     </w:p>
     <w:p>
@@ -4879,6 +4743,7 @@
         <w:jc w:val="both"/>
       </w:pPr>
       <w:r>
+        <w:lastRenderedPageBreak/>
         <w:t>O projeto</w:t>
       </w:r>
       <w:r>
@@ -5155,7 +5020,37 @@
         <w:rPr>
           <w:rFonts w:ascii="Calibri" w:eastAsia="MS Mincho" w:hAnsi="Calibri" w:cs="Calibri"/>
         </w:rPr>
-        <w:t>Clientes: Produtores de café, exportadores e importadores que buscam soluções para melhorar o armazenamento e a conservação do café.</w:t>
+        <w:t>Desen</w:t>
+      </w:r>
+      <w:r>
+        <w:rPr>
+          <w:rFonts w:ascii="Calibri" w:eastAsia="MS Mincho" w:hAnsi="Calibri" w:cs="Calibri"/>
+        </w:rPr>
+        <w:t>volvedores:</w:t>
+      </w:r>
+      <w:r>
+        <w:rPr>
+          <w:rFonts w:ascii="Calibri" w:eastAsia="MS Mincho" w:hAnsi="Calibri" w:cs="Calibri"/>
+        </w:rPr>
+        <w:t xml:space="preserve"> </w:t>
+      </w:r>
+      <w:r>
+        <w:rPr>
+          <w:rFonts w:ascii="Calibri" w:eastAsia="MS Mincho" w:hAnsi="Calibri" w:cs="Calibri"/>
+        </w:rPr>
+        <w:t xml:space="preserve">Equipe </w:t>
+      </w:r>
+      <w:r>
+        <w:rPr>
+          <w:rFonts w:ascii="Calibri" w:eastAsia="MS Mincho" w:hAnsi="Calibri" w:cs="Calibri"/>
+        </w:rPr>
+        <w:t>envolvida no desenvolvimento</w:t>
+      </w:r>
+      <w:r>
+        <w:rPr>
+          <w:rFonts w:ascii="Calibri" w:eastAsia="MS Mincho" w:hAnsi="Calibri" w:cs="Calibri"/>
+        </w:rPr>
+        <w:t xml:space="preserve"> do projeto.</w:t>
       </w:r>
     </w:p>
     <w:p>
@@ -5183,7 +5078,7 @@
         <w:rPr>
           <w:rFonts w:ascii="Calibri" w:eastAsia="MS Mincho" w:hAnsi="Calibri" w:cs="Calibri"/>
         </w:rPr>
-        <w:t>Funcionários e Equipe Interna: A equipe responsável pelo desenvolvimento, fabricação, venda e suporte dos produtos e serviços de controle de umidade.</w:t>
+        <w:t>Clientes: Produtores de café, exportadores e importadores que buscam soluções para melhorar o armazenamento e a conservação do café.</w:t>
       </w:r>
     </w:p>
     <w:p>
@@ -5211,7 +5106,7 @@
         <w:rPr>
           <w:rFonts w:ascii="Calibri" w:eastAsia="MS Mincho" w:hAnsi="Calibri" w:cs="Calibri"/>
         </w:rPr>
-        <w:t>Investidores: Indivíduos ou entidades financeiras que investem na empresa visando retorno financeiro.</w:t>
+        <w:t>Funcionários e Equipe Interna: A equipe responsável pelo desenvolvimento, fabricação, venda e suporte dos produtos e serviços de controle de umidade.</w:t>
       </w:r>
     </w:p>
     <w:p>
@@ -5239,7 +5134,7 @@
         <w:rPr>
           <w:rFonts w:ascii="Calibri" w:eastAsia="MS Mincho" w:hAnsi="Calibri" w:cs="Calibri"/>
         </w:rPr>
-        <w:t>Fornecedores: Empresas que fornecem os materiais necessários para a produção dos produtos de controle de umidade, como sensores e tecnologias relacionadas.</w:t>
+        <w:t>Investidores: Indivíduos ou entidades financeiras que investem na empresa visando retorno financeiro.</w:t>
       </w:r>
     </w:p>
     <w:p>
@@ -5267,15 +5162,15 @@
         <w:rPr>
           <w:rFonts w:ascii="Calibri" w:eastAsia="MS Mincho" w:hAnsi="Calibri" w:cs="Calibri"/>
         </w:rPr>
-        <w:t>Parceiros Tecnológicos: Empresas que colaboram no desenvolvimento de tecnologias, como fabricantes de sensores de umidade.</w:t>
-      </w:r>
-    </w:p>
-    <w:p>
-      <w:pPr>
-        <w:pStyle w:val="PargrafodaLista"/>
-        <w:jc w:val="both"/>
-        <w:rPr>
-          <w:rFonts w:ascii="Calibri" w:eastAsia="Calibri" w:hAnsi="Calibri" w:cs="Arial"/>
+        <w:t>Fornecedores: Empresas que fornecem os materiais necessários para a produção dos produtos de controle de umidade, como sensores e tecnologias relacionadas.</w:t>
+      </w:r>
+    </w:p>
+    <w:p>
+      <w:pPr>
+        <w:pStyle w:val="PargrafodaLista"/>
+        <w:jc w:val="both"/>
+        <w:rPr>
+          <w:rFonts w:ascii="Calibri" w:eastAsia="MS Mincho" w:hAnsi="Calibri" w:cs="Calibri"/>
         </w:rPr>
       </w:pPr>
     </w:p>
@@ -5293,9 +5188,9 @@
       </w:pPr>
       <w:r>
         <w:rPr>
-          <w:rFonts w:ascii="Calibri" w:eastAsia="Calibri" w:hAnsi="Calibri" w:cs="Arial"/>
-        </w:rPr>
-        <w:t>Agências Reguladoras: Entidades que podem estabelecer normas e regulamentações para a qualidade e segurança do armazenamento de café.</w:t>
+          <w:rFonts w:ascii="Calibri" w:eastAsia="MS Mincho" w:hAnsi="Calibri" w:cs="Calibri"/>
+        </w:rPr>
+        <w:t>Parceiros Tecnológicos: Empresas que colaboram no desenvolvimento de tecnologias, como fabricantes de sensores de umidade.</w:t>
       </w:r>
     </w:p>
     <w:p>
@@ -5316,14 +5211,14 @@
         </w:numPr>
         <w:jc w:val="both"/>
         <w:rPr>
+          <w:rFonts w:ascii="Calibri" w:eastAsia="MS Mincho" w:hAnsi="Calibri" w:cs="Calibri"/>
+        </w:rPr>
+      </w:pPr>
+      <w:r>
+        <w:rPr>
           <w:rFonts w:ascii="Calibri" w:eastAsia="Calibri" w:hAnsi="Calibri" w:cs="Arial"/>
         </w:rPr>
-      </w:pPr>
-      <w:r>
-        <w:rPr>
-          <w:rFonts w:ascii="Calibri" w:eastAsia="Calibri" w:hAnsi="Calibri" w:cs="Arial"/>
-        </w:rPr>
-        <w:t>Concorrentes: Outras empresas que oferecem soluções similares de controle de umidade para a indústria de café.</w:t>
+        <w:t>Agências Reguladoras: Entidades que podem estabelecer normas e regulamentações para a qualidade e segurança do armazenamento de café.</w:t>
       </w:r>
     </w:p>
     <w:p>
@@ -5351,7 +5246,7 @@
         <w:rPr>
           <w:rFonts w:ascii="Calibri" w:eastAsia="Calibri" w:hAnsi="Calibri" w:cs="Arial"/>
         </w:rPr>
-        <w:t>Associações da Indústria de Café: Organizações que representam os interesses da indústria de café e podem influenciar padrões e práticas.</w:t>
+        <w:t>Concorrentes: Outras empresas que oferecem soluções similares de controle de umidade para a indústria de café.</w:t>
       </w:r>
     </w:p>
     <w:p>
@@ -5379,6 +5274,35 @@
         <w:rPr>
           <w:rFonts w:ascii="Calibri" w:eastAsia="Calibri" w:hAnsi="Calibri" w:cs="Arial"/>
         </w:rPr>
+        <w:t>Associações da Indústria de Café: Organizações que representam os interesses da indústria de café e podem influenciar padrões e práticas.</w:t>
+      </w:r>
+    </w:p>
+    <w:p>
+      <w:pPr>
+        <w:pStyle w:val="PargrafodaLista"/>
+        <w:jc w:val="both"/>
+        <w:rPr>
+          <w:rFonts w:ascii="Calibri" w:eastAsia="Calibri" w:hAnsi="Calibri" w:cs="Arial"/>
+        </w:rPr>
+      </w:pPr>
+    </w:p>
+    <w:p>
+      <w:pPr>
+        <w:pStyle w:val="PargrafodaLista"/>
+        <w:numPr>
+          <w:ilvl w:val="0"/>
+          <w:numId w:val="12"/>
+        </w:numPr>
+        <w:jc w:val="both"/>
+        <w:rPr>
+          <w:rFonts w:ascii="Calibri" w:eastAsia="Calibri" w:hAnsi="Calibri" w:cs="Arial"/>
+        </w:rPr>
+      </w:pPr>
+      <w:r>
+        <w:rPr>
+          <w:rFonts w:ascii="Calibri" w:eastAsia="Calibri" w:hAnsi="Calibri" w:cs="Arial"/>
+        </w:rPr>
+        <w:lastRenderedPageBreak/>
         <w:t>Laboratórios de Qualidade de Café: Instituições que estabelecem padrões de qualidade para o café e podem se relacionar com a empresa para garantir conformidade.</w:t>
       </w:r>
     </w:p>
@@ -7196,6 +7120,7 @@
   <w:style w:type="character" w:default="1" w:styleId="Fontepargpadro">
     <w:name w:val="Default Paragraph Font"/>
     <w:uiPriority w:val="1"/>
+    <w:semiHidden/>
     <w:unhideWhenUsed/>
   </w:style>
   <w:style w:type="table" w:default="1" w:styleId="Tabelanormal">

</xml_diff>

<commit_message>
alterações/ atualizações no contexto
</commit_message>
<xml_diff>
--- a/DocumentaçãoVersões/Documentacao_alteracoes_sprint2.docx
+++ b/DocumentaçãoVersões/Documentacao_alteracoes_sprint2.docx
@@ -1238,7 +1238,15 @@
           <w:sz w:val="22"/>
           <w:szCs w:val="22"/>
         </w:rPr>
-        <w:t>Além desses citados, os estados do Paraná, Rio de janeiro, Goiás e Mato Grosso, também apresentam participação nesse cenário, entretanto, a porcentagem é bem menor.</w:t>
+        <w:t>Além desses citados, os estados do Paraná, Rio de janeiro, Goiás e Mato Grosso, também apresentam participação nesse cenário</w:t>
+      </w:r>
+      <w:r>
+        <w:rPr>
+          <w:rFonts w:asciiTheme="minorHAnsi" w:hAnsiTheme="minorHAnsi" w:cstheme="minorHAnsi"/>
+          <w:sz w:val="22"/>
+          <w:szCs w:val="22"/>
+        </w:rPr>
+        <w:t>.</w:t>
       </w:r>
     </w:p>
     <w:p>
@@ -1309,7 +1317,41 @@
           <w:sz w:val="22"/>
           <w:szCs w:val="22"/>
         </w:rPr>
-        <w:t xml:space="preserve">), a área total cultivada no país com café, considerando as espécies Coffea </w:t>
+        <w:t>), a área total</w:t>
+      </w:r>
+      <w:r>
+        <w:rPr>
+          <w:rFonts w:asciiTheme="minorHAnsi" w:hAnsiTheme="minorHAnsi" w:cstheme="minorHAnsi"/>
+          <w:sz w:val="22"/>
+          <w:szCs w:val="22"/>
+        </w:rPr>
+        <w:t xml:space="preserve"> do cultivo de </w:t>
+      </w:r>
+      <w:proofErr w:type="gramStart"/>
+      <w:r>
+        <w:rPr>
+          <w:rFonts w:asciiTheme="minorHAnsi" w:hAnsiTheme="minorHAnsi" w:cstheme="minorHAnsi"/>
+          <w:sz w:val="22"/>
+          <w:szCs w:val="22"/>
+        </w:rPr>
+        <w:t>café</w:t>
+      </w:r>
+      <w:r>
+        <w:rPr>
+          <w:rFonts w:asciiTheme="minorHAnsi" w:hAnsiTheme="minorHAnsi" w:cstheme="minorHAnsi"/>
+          <w:sz w:val="22"/>
+          <w:szCs w:val="22"/>
+        </w:rPr>
+        <w:t xml:space="preserve">  no</w:t>
+      </w:r>
+      <w:proofErr w:type="gramEnd"/>
+      <w:r>
+        <w:rPr>
+          <w:rFonts w:asciiTheme="minorHAnsi" w:hAnsiTheme="minorHAnsi" w:cstheme="minorHAnsi"/>
+          <w:sz w:val="22"/>
+          <w:szCs w:val="22"/>
+        </w:rPr>
+        <w:t xml:space="preserve"> país , considerando as espécies Coffea </w:t>
       </w:r>
       <w:r>
         <w:rPr>
@@ -2763,6 +2805,7 @@
         <w:jc w:val="both"/>
         <w:textAlignment w:val="baseline"/>
         <w:rPr>
+          <w:rStyle w:val="normaltextrun"/>
           <w:rFonts w:ascii="Calibri" w:hAnsi="Calibri" w:cs="Calibri"/>
           <w:sz w:val="22"/>
           <w:szCs w:val="22"/>
@@ -2854,7 +2897,6 @@
         </w:rPr>
         <w:t xml:space="preserve"> entre 10 </w:t>
       </w:r>
-      <w:proofErr w:type="gramStart"/>
       <w:r>
         <w:rPr>
           <w:rStyle w:val="normaltextrun"/>
@@ -2862,9 +2904,8 @@
           <w:sz w:val="22"/>
           <w:szCs w:val="22"/>
         </w:rPr>
-        <w:t>a</w:t>
-      </w:r>
-      <w:proofErr w:type="gramEnd"/>
+        <w:t>e</w:t>
+      </w:r>
       <w:r>
         <w:rPr>
           <w:rStyle w:val="normaltextrun"/>
@@ -2899,14 +2940,59 @@
           <w:sz w:val="22"/>
           <w:szCs w:val="22"/>
         </w:rPr>
-        <w:t>. O</w:t>
-      </w:r>
-      <w:r>
+        <w:t>.</w:t>
+      </w:r>
+    </w:p>
+    <w:p>
+      <w:pPr>
+        <w:pStyle w:val="paragraph"/>
+        <w:spacing w:before="0" w:beforeAutospacing="0" w:after="0" w:afterAutospacing="0"/>
+        <w:jc w:val="both"/>
+        <w:textAlignment w:val="baseline"/>
         <w:rPr>
           <w:rStyle w:val="normaltextrun"/>
           <w:rFonts w:ascii="Calibri" w:hAnsi="Calibri" w:cs="Calibri"/>
           <w:sz w:val="22"/>
           <w:szCs w:val="22"/>
+        </w:rPr>
+      </w:pPr>
+    </w:p>
+    <w:p>
+      <w:pPr>
+        <w:jc w:val="both"/>
+        <w:rPr>
+          <w:rFonts w:cstheme="minorHAnsi"/>
+        </w:rPr>
+      </w:pPr>
+      <w:r>
+        <w:rPr>
+          <w:rFonts w:cstheme="minorHAnsi"/>
+        </w:rPr>
+        <w:t>Lembrando que a</w:t>
+      </w:r>
+      <w:r>
+        <w:rPr>
+          <w:rFonts w:cstheme="minorHAnsi"/>
+        </w:rPr>
+        <w:t xml:space="preserve"> umidade relativa do ar é a quantidade de água presente no ar em forma de vapor, que pode ser medida de 0 a 100%. </w:t>
+      </w:r>
+      <w:r>
+        <w:rPr>
+          <w:rFonts w:cstheme="minorHAnsi"/>
+        </w:rPr>
+        <w:t xml:space="preserve"> </w:t>
+      </w:r>
+      <w:r>
+        <w:rPr>
+          <w:rStyle w:val="normaltextrun"/>
+          <w:rFonts w:ascii="Calibri" w:hAnsi="Calibri" w:cs="Calibri"/>
+        </w:rPr>
+        <w:t>O</w:t>
+      </w:r>
+      <w:r>
+        <w:rPr>
+          <w:rStyle w:val="normaltextrun"/>
+          <w:rFonts w:ascii="Calibri" w:hAnsi="Calibri" w:cs="Calibri"/>
         </w:rPr>
         <w:t xml:space="preserve"> teor de umidade correto proporciona acidez equilibrada e aroma agradável ao produto, e esses níveis somente são alcançados se a </w:t>
       </w:r>
@@ -2916,8 +3002,6 @@
           <w:rFonts w:ascii="Calibri" w:hAnsi="Calibri" w:cs="Calibri"/>
           <w:b/>
           <w:bCs/>
-          <w:sz w:val="22"/>
-          <w:szCs w:val="22"/>
         </w:rPr>
         <w:t>umidade</w:t>
       </w:r>
@@ -2927,8 +3011,6 @@
           <w:rFonts w:ascii="Calibri" w:hAnsi="Calibri" w:cs="Calibri"/>
           <w:b/>
           <w:bCs/>
-          <w:sz w:val="22"/>
-          <w:szCs w:val="22"/>
         </w:rPr>
         <w:t xml:space="preserve"> do ar</w:t>
       </w:r>
@@ -2938,8 +3020,6 @@
           <w:rFonts w:ascii="Calibri" w:hAnsi="Calibri" w:cs="Calibri"/>
           <w:b/>
           <w:bCs/>
-          <w:sz w:val="22"/>
-          <w:szCs w:val="22"/>
         </w:rPr>
         <w:t xml:space="preserve"> dentro do armazém estiver correta e controlada</w:t>
       </w:r>
@@ -2949,8 +3029,6 @@
           <w:rFonts w:ascii="Calibri" w:hAnsi="Calibri" w:cs="Calibri"/>
           <w:b/>
           <w:bCs/>
-          <w:sz w:val="22"/>
-          <w:szCs w:val="22"/>
         </w:rPr>
         <w:t xml:space="preserve">, ou seja, em torno de 65% </w:t>
       </w:r>
@@ -2958,8 +3036,6 @@
         <w:rPr>
           <w:rStyle w:val="normaltextrun"/>
           <w:rFonts w:ascii="Calibri" w:hAnsi="Calibri" w:cs="Calibri"/>
-          <w:sz w:val="22"/>
-          <w:szCs w:val="22"/>
         </w:rPr>
         <w:t xml:space="preserve">, um desequilíbrio brusco acabaria afetando a qualidade, forma, e a textura do grão, além de que se estiverem com uma </w:t>
       </w:r>
@@ -2969,8 +3045,6 @@
           <w:rFonts w:ascii="Calibri" w:hAnsi="Calibri" w:cs="Calibri"/>
           <w:b/>
           <w:bCs/>
-          <w:sz w:val="22"/>
-          <w:szCs w:val="22"/>
         </w:rPr>
         <w:t>umidade elevada</w:t>
       </w:r>
@@ -2978,8 +3052,6 @@
         <w:rPr>
           <w:rStyle w:val="normaltextrun"/>
           <w:rFonts w:ascii="Calibri" w:hAnsi="Calibri" w:cs="Calibri"/>
-          <w:sz w:val="22"/>
-          <w:szCs w:val="22"/>
         </w:rPr>
         <w:t xml:space="preserve"> </w:t>
       </w:r>
@@ -2987,8 +3059,6 @@
         <w:rPr>
           <w:rStyle w:val="normaltextrun"/>
           <w:rFonts w:ascii="Calibri" w:hAnsi="Calibri" w:cs="Calibri"/>
-          <w:sz w:val="22"/>
-          <w:szCs w:val="22"/>
         </w:rPr>
         <w:t>branqueiam</w:t>
       </w:r>
@@ -2996,8 +3066,6 @@
         <w:rPr>
           <w:rStyle w:val="normaltextrun"/>
           <w:rFonts w:ascii="Calibri" w:hAnsi="Calibri" w:cs="Calibri"/>
-          <w:sz w:val="22"/>
-          <w:szCs w:val="22"/>
         </w:rPr>
         <w:t xml:space="preserve"> mais rapidamente, afetando no aroma e sabor, por outro lado, grãos muitos secos(</w:t>
       </w:r>
@@ -3007,8 +3075,6 @@
           <w:rFonts w:ascii="Calibri" w:hAnsi="Calibri" w:cs="Calibri"/>
           <w:b/>
           <w:bCs/>
-          <w:sz w:val="22"/>
-          <w:szCs w:val="22"/>
         </w:rPr>
         <w:t>umidade baixa)</w:t>
       </w:r>
@@ -3016,8 +3082,6 @@
         <w:rPr>
           <w:rStyle w:val="normaltextrun"/>
           <w:rFonts w:ascii="Calibri" w:hAnsi="Calibri" w:cs="Calibri"/>
-          <w:sz w:val="22"/>
-          <w:szCs w:val="22"/>
         </w:rPr>
         <w:t xml:space="preserve"> geram perdas, pois diminuem de tamanho e pesam menos, sendo necessária uma maior quantidade para completar a saca, e também promovem grãos que </w:t>
       </w:r>
@@ -3025,8 +3089,6 @@
         <w:rPr>
           <w:rStyle w:val="normaltextrun"/>
           <w:rFonts w:ascii="Calibri" w:hAnsi="Calibri" w:cs="Calibri"/>
-          <w:sz w:val="22"/>
-          <w:szCs w:val="22"/>
         </w:rPr>
         <w:t>quebram</w:t>
       </w:r>
@@ -3034,8 +3096,6 @@
         <w:rPr>
           <w:rStyle w:val="normaltextrun"/>
           <w:rFonts w:ascii="Calibri" w:hAnsi="Calibri" w:cs="Calibri"/>
-          <w:sz w:val="22"/>
-          <w:szCs w:val="22"/>
         </w:rPr>
         <w:t xml:space="preserve"> com maior facilidade no beneficiamento(operação que submete as sementes a passarem por uma série de equipamentos, desde a recepção na unidade até a embalagem e distribuição) e também grãos com baixa umidade aceleram o processo de torra. Isso não é desejável porque pode haver </w:t>
       </w:r>
@@ -3043,8 +3103,6 @@
         <w:rPr>
           <w:rStyle w:val="normaltextrun"/>
           <w:rFonts w:ascii="Calibri" w:hAnsi="Calibri" w:cs="Calibri"/>
-          <w:sz w:val="22"/>
-          <w:szCs w:val="22"/>
         </w:rPr>
         <w:t>desuniformidade</w:t>
       </w:r>
@@ -3052,8 +3110,6 @@
         <w:rPr>
           <w:rStyle w:val="normaltextrun"/>
           <w:rFonts w:ascii="Calibri" w:hAnsi="Calibri" w:cs="Calibri"/>
-          <w:sz w:val="22"/>
-          <w:szCs w:val="22"/>
         </w:rPr>
         <w:t xml:space="preserve"> de torra entre o interior e o exterior do grão, promovendo aroma e gosto desagradável ao produto.</w:t>
       </w:r>
@@ -3061,8 +3117,6 @@
         <w:rPr>
           <w:rStyle w:val="eop"/>
           <w:rFonts w:ascii="Calibri" w:eastAsiaTheme="majorEastAsia" w:hAnsi="Calibri" w:cs="Calibri"/>
-          <w:sz w:val="22"/>
-          <w:szCs w:val="22"/>
         </w:rPr>
         <w:t> </w:t>
       </w:r>
@@ -3394,7 +3448,7 @@
           <w:sz w:val="22"/>
           <w:szCs w:val="22"/>
         </w:rPr>
-        <w:t xml:space="preserve">O armazenamento do café em tulhas, logo após a secagem, é necessário para oferecer um período de repouso aos grãos. As tulhas de armazenamento devem ser construídas nas proximidades do terreiro ou dos secadores e ligadas às instalações de beneficiamento. Podem ser feitas de madeira tratada, alvenaria ou com paredes metálicas. A madeira, no entanto, é mais adequada por ser um material mau condutor de calor, reduzindo as variações de temperatura e a possibilidade de condensação de água sobre a massa de grãos. Devem ser </w:t>
+        <w:t xml:space="preserve">O armazenamento do café em tulhas, logo após a secagem, é necessário para oferecer um período de repouso aos grãos. As tulhas de armazenamento devem ser construídas nas </w:t>
       </w:r>
       <w:r>
         <w:rPr>
@@ -3405,7 +3459,7 @@
           <w:szCs w:val="22"/>
         </w:rPr>
         <w:lastRenderedPageBreak/>
-        <w:t xml:space="preserve">localizadas em áreas bem expostas ao sol, em terrenos secos ou bem drenados e distantes do chão. Os locais devem, preferencialmente, apresentar </w:t>
+        <w:t xml:space="preserve">proximidades do terreiro ou dos secadores e ligadas às instalações de beneficiamento. Podem ser feitas de madeira tratada, alvenaria ou com paredes metálicas. A madeira, no entanto, é mais adequada por ser um material mau condutor de calor, reduzindo as variações de temperatura e a possibilidade de condensação de água sobre a massa de grãos. Devem ser localizadas em áreas bem expostas ao sol, em terrenos secos ou bem drenados e distantes do chão. Os locais devem, preferencialmente, apresentar </w:t>
       </w:r>
       <w:r>
         <w:rPr>
@@ -3447,7 +3501,7 @@
           <w:sz w:val="22"/>
           <w:szCs w:val="22"/>
         </w:rPr>
-        <w:t xml:space="preserve"> aproximada de </w:t>
+        <w:t xml:space="preserve"> </w:t>
       </w:r>
       <w:r>
         <w:rPr>
@@ -3459,6 +3513,18 @@
           <w:sz w:val="22"/>
           <w:szCs w:val="22"/>
         </w:rPr>
+        <w:t xml:space="preserve">aproximada de </w:t>
+      </w:r>
+      <w:r>
+        <w:rPr>
+          <w:rStyle w:val="normaltextrun"/>
+          <w:rFonts w:ascii="Calibri" w:hAnsi="Calibri" w:cs="Calibri"/>
+          <w:b/>
+          <w:bCs/>
+          <w:color w:val="000000"/>
+          <w:sz w:val="22"/>
+          <w:szCs w:val="22"/>
+        </w:rPr>
         <w:t>65%.</w:t>
       </w:r>
       <w:r>
@@ -3491,7 +3557,16 @@
           <w:sz w:val="22"/>
           <w:szCs w:val="22"/>
         </w:rPr>
-        <w:t xml:space="preserve">Essas </w:t>
+        <w:t>Essas condições garantem</w:t>
+      </w:r>
+      <w:r>
+        <w:rPr>
+          <w:rStyle w:val="normaltextrun"/>
+          <w:rFonts w:ascii="Calibri" w:hAnsi="Calibri" w:cs="Calibri"/>
+          <w:sz w:val="22"/>
+          <w:szCs w:val="22"/>
+        </w:rPr>
+        <w:t xml:space="preserve"> uma melhor </w:t>
       </w:r>
       <w:r>
         <w:rPr>
@@ -3502,7 +3577,7 @@
           <w:sz w:val="22"/>
           <w:szCs w:val="22"/>
         </w:rPr>
-        <w:t>condições</w:t>
+        <w:t>conservação dos cafés</w:t>
       </w:r>
       <w:r>
         <w:rPr>
@@ -3511,8 +3586,67 @@
           <w:sz w:val="22"/>
           <w:szCs w:val="22"/>
         </w:rPr>
-        <w:t xml:space="preserve"> </w:t>
-      </w:r>
+        <w:t xml:space="preserve">, que mantém suas características </w:t>
+      </w:r>
+      <w:r>
+        <w:rPr>
+          <w:rStyle w:val="normaltextrun"/>
+          <w:rFonts w:ascii="Calibri" w:hAnsi="Calibri" w:cs="Calibri"/>
+          <w:sz w:val="22"/>
+          <w:szCs w:val="22"/>
+        </w:rPr>
+        <w:t>naturais e teores de umidade</w:t>
+      </w:r>
+      <w:r>
+        <w:rPr>
+          <w:rStyle w:val="normaltextrun"/>
+          <w:rFonts w:ascii="Calibri" w:hAnsi="Calibri" w:cs="Calibri"/>
+          <w:sz w:val="22"/>
+          <w:szCs w:val="22"/>
+        </w:rPr>
+        <w:t xml:space="preserve"> dos grãos</w:t>
+      </w:r>
+      <w:r>
+        <w:rPr>
+          <w:rStyle w:val="normaltextrun"/>
+          <w:rFonts w:ascii="Calibri" w:hAnsi="Calibri" w:cs="Calibri"/>
+          <w:sz w:val="22"/>
+          <w:szCs w:val="22"/>
+        </w:rPr>
+        <w:t xml:space="preserve"> em torno de 11 a 12%.</w:t>
+      </w:r>
+      <w:r>
+        <w:rPr>
+          <w:rStyle w:val="normaltextrun"/>
+          <w:rFonts w:ascii="Calibri" w:hAnsi="Calibri" w:cs="Calibri"/>
+          <w:sz w:val="22"/>
+          <w:szCs w:val="22"/>
+        </w:rPr>
+        <w:t xml:space="preserve"> Quanto à capacidade de armazenamento, cada metro cúbico da tulha comporta 10 sacos de café em coco ou 12,5 sacos de café despolpado, do qual foi retirada a mucilagem (pasta e casca) antes do processo de secagem.</w:t>
+      </w:r>
+      <w:r>
+        <w:rPr>
+          <w:rStyle w:val="eop"/>
+          <w:rFonts w:ascii="Calibri" w:eastAsiaTheme="majorEastAsia" w:hAnsi="Calibri" w:cs="Calibri"/>
+          <w:sz w:val="22"/>
+          <w:szCs w:val="22"/>
+        </w:rPr>
+        <w:t> </w:t>
+      </w:r>
+    </w:p>
+    <w:p>
+      <w:pPr>
+        <w:pStyle w:val="paragraph"/>
+        <w:spacing w:before="0" w:beforeAutospacing="0" w:after="0" w:afterAutospacing="0"/>
+        <w:jc w:val="both"/>
+        <w:textAlignment w:val="baseline"/>
+        <w:rPr>
+          <w:rStyle w:val="eop"/>
+          <w:rFonts w:ascii="Calibri" w:eastAsiaTheme="majorEastAsia" w:hAnsi="Calibri" w:cs="Calibri"/>
+          <w:sz w:val="22"/>
+          <w:szCs w:val="22"/>
+        </w:rPr>
+      </w:pPr>
       <w:r>
         <w:rPr>
           <w:rStyle w:val="normaltextrun"/>
@@ -3522,17 +3656,193 @@
           <w:sz w:val="22"/>
           <w:szCs w:val="22"/>
         </w:rPr>
-        <w:t>garantem</w:t>
-      </w:r>
-      <w:r>
-        <w:rPr>
-          <w:rStyle w:val="normaltextrun"/>
-          <w:rFonts w:ascii="Calibri" w:hAnsi="Calibri" w:cs="Calibri"/>
-          <w:sz w:val="22"/>
-          <w:szCs w:val="22"/>
-        </w:rPr>
-        <w:t xml:space="preserve"> uma melhor </w:t>
-      </w:r>
+        <w:t> </w:t>
+      </w:r>
+      <w:r>
+        <w:rPr>
+          <w:rStyle w:val="eop"/>
+          <w:rFonts w:ascii="Calibri" w:eastAsiaTheme="majorEastAsia" w:hAnsi="Calibri" w:cs="Calibri"/>
+          <w:sz w:val="22"/>
+          <w:szCs w:val="22"/>
+        </w:rPr>
+        <w:t> </w:t>
+      </w:r>
+    </w:p>
+    <w:p>
+      <w:pPr>
+        <w:pStyle w:val="paragraph"/>
+        <w:spacing w:before="0" w:beforeAutospacing="0" w:after="0" w:afterAutospacing="0"/>
+        <w:jc w:val="both"/>
+        <w:textAlignment w:val="baseline"/>
+        <w:rPr>
+          <w:rStyle w:val="eop"/>
+          <w:rFonts w:asciiTheme="minorHAnsi" w:eastAsiaTheme="majorEastAsia" w:hAnsiTheme="minorHAnsi" w:cstheme="minorHAnsi"/>
+          <w:sz w:val="22"/>
+          <w:szCs w:val="22"/>
+        </w:rPr>
+      </w:pPr>
+      <w:r>
+        <w:rPr>
+          <w:rFonts w:asciiTheme="minorHAnsi" w:hAnsiTheme="minorHAnsi" w:cstheme="minorHAnsi"/>
+          <w:sz w:val="22"/>
+          <w:szCs w:val="22"/>
+        </w:rPr>
+        <w:t xml:space="preserve">Portanto, </w:t>
+      </w:r>
+      <w:r>
+        <w:rPr>
+          <w:rFonts w:asciiTheme="minorHAnsi" w:hAnsiTheme="minorHAnsi" w:cstheme="minorHAnsi"/>
+          <w:sz w:val="22"/>
+          <w:szCs w:val="22"/>
+        </w:rPr>
+        <w:t>o monitoramento em armazéns de café no estágio de grãos antes da torrefação</w:t>
+      </w:r>
+      <w:r>
+        <w:rPr>
+          <w:rFonts w:asciiTheme="minorHAnsi" w:hAnsiTheme="minorHAnsi" w:cstheme="minorHAnsi"/>
+          <w:sz w:val="22"/>
+          <w:szCs w:val="22"/>
+        </w:rPr>
+        <w:t xml:space="preserve"> é de extrema </w:t>
+      </w:r>
+      <w:r>
+        <w:rPr>
+          <w:rFonts w:asciiTheme="minorHAnsi" w:hAnsiTheme="minorHAnsi" w:cstheme="minorHAnsi"/>
+          <w:sz w:val="22"/>
+          <w:szCs w:val="22"/>
+        </w:rPr>
+        <w:t xml:space="preserve">importância, </w:t>
+      </w:r>
+      <w:proofErr w:type="gramStart"/>
+      <w:r>
+        <w:rPr>
+          <w:rFonts w:asciiTheme="minorHAnsi" w:hAnsiTheme="minorHAnsi" w:cstheme="minorHAnsi"/>
+          <w:sz w:val="22"/>
+          <w:szCs w:val="22"/>
+        </w:rPr>
+        <w:t xml:space="preserve">pois </w:t>
+      </w:r>
+      <w:r>
+        <w:rPr>
+          <w:rFonts w:asciiTheme="minorHAnsi" w:hAnsiTheme="minorHAnsi" w:cstheme="minorHAnsi"/>
+          <w:sz w:val="22"/>
+          <w:szCs w:val="22"/>
+        </w:rPr>
+        <w:t xml:space="preserve"> é</w:t>
+      </w:r>
+      <w:proofErr w:type="gramEnd"/>
+      <w:r>
+        <w:rPr>
+          <w:rFonts w:asciiTheme="minorHAnsi" w:hAnsiTheme="minorHAnsi" w:cstheme="minorHAnsi"/>
+          <w:sz w:val="22"/>
+          <w:szCs w:val="22"/>
+        </w:rPr>
+        <w:t xml:space="preserve"> comum que a </w:t>
+      </w:r>
+      <w:r>
+        <w:rPr>
+          <w:rFonts w:asciiTheme="minorHAnsi" w:hAnsiTheme="minorHAnsi" w:cstheme="minorHAnsi"/>
+          <w:b/>
+          <w:sz w:val="22"/>
+          <w:szCs w:val="22"/>
+        </w:rPr>
+        <w:t>umidade aumente ou diminuía além do que o normal</w:t>
+      </w:r>
+      <w:r>
+        <w:rPr>
+          <w:rFonts w:asciiTheme="minorHAnsi" w:hAnsiTheme="minorHAnsi" w:cstheme="minorHAnsi"/>
+          <w:sz w:val="22"/>
+          <w:szCs w:val="22"/>
+        </w:rPr>
+        <w:t xml:space="preserve">, causando problemas como a condensação e além disso a alta umidade do ar pode aumentar em até 40% o ataque de </w:t>
+      </w:r>
+      <w:r>
+        <w:rPr>
+          <w:rFonts w:asciiTheme="minorHAnsi" w:hAnsiTheme="minorHAnsi" w:cstheme="minorHAnsi"/>
+          <w:b/>
+          <w:sz w:val="22"/>
+          <w:szCs w:val="22"/>
+        </w:rPr>
+        <w:t>fungos</w:t>
+      </w:r>
+      <w:r>
+        <w:rPr>
+          <w:rFonts w:asciiTheme="minorHAnsi" w:hAnsiTheme="minorHAnsi" w:cstheme="minorHAnsi"/>
+          <w:sz w:val="22"/>
+          <w:szCs w:val="22"/>
+        </w:rPr>
+        <w:t xml:space="preserve">, que causam </w:t>
+      </w:r>
+      <w:r>
+        <w:rPr>
+          <w:rFonts w:asciiTheme="minorHAnsi" w:hAnsiTheme="minorHAnsi" w:cstheme="minorHAnsi"/>
+          <w:b/>
+          <w:sz w:val="22"/>
+          <w:szCs w:val="22"/>
+        </w:rPr>
+        <w:t>perdas</w:t>
+      </w:r>
+      <w:r>
+        <w:rPr>
+          <w:rFonts w:asciiTheme="minorHAnsi" w:hAnsiTheme="minorHAnsi" w:cstheme="minorHAnsi"/>
+          <w:sz w:val="22"/>
+          <w:szCs w:val="22"/>
+        </w:rPr>
+        <w:t xml:space="preserve"> em </w:t>
+      </w:r>
+      <w:r>
+        <w:rPr>
+          <w:rFonts w:asciiTheme="minorHAnsi" w:hAnsiTheme="minorHAnsi" w:cstheme="minorHAnsi"/>
+          <w:b/>
+          <w:sz w:val="22"/>
+          <w:szCs w:val="22"/>
+        </w:rPr>
+        <w:t>quantidade e qualidade</w:t>
+      </w:r>
+      <w:r>
+        <w:rPr>
+          <w:rFonts w:asciiTheme="minorHAnsi" w:hAnsiTheme="minorHAnsi" w:cstheme="minorHAnsi"/>
+          <w:sz w:val="22"/>
+          <w:szCs w:val="22"/>
+        </w:rPr>
+        <w:t xml:space="preserve"> do produto, além de poderem contaminar os grãos com </w:t>
+      </w:r>
+      <w:r>
+        <w:rPr>
+          <w:rFonts w:asciiTheme="minorHAnsi" w:hAnsiTheme="minorHAnsi" w:cstheme="minorHAnsi"/>
+          <w:b/>
+          <w:sz w:val="22"/>
+          <w:szCs w:val="22"/>
+        </w:rPr>
+        <w:t>micotoxinas e bactérias</w:t>
+      </w:r>
+    </w:p>
+    <w:p>
+      <w:pPr>
+        <w:pStyle w:val="paragraph"/>
+        <w:spacing w:before="0" w:beforeAutospacing="0" w:after="0" w:afterAutospacing="0"/>
+        <w:jc w:val="both"/>
+        <w:textAlignment w:val="baseline"/>
+        <w:rPr>
+          <w:rFonts w:ascii="Segoe UI" w:hAnsi="Segoe UI" w:cs="Segoe UI"/>
+          <w:sz w:val="18"/>
+          <w:szCs w:val="18"/>
+        </w:rPr>
+      </w:pPr>
+    </w:p>
+    <w:p>
+      <w:pPr>
+        <w:pStyle w:val="paragraph"/>
+        <w:spacing w:before="0" w:beforeAutospacing="0" w:after="0" w:afterAutospacing="0"/>
+        <w:jc w:val="both"/>
+        <w:textAlignment w:val="baseline"/>
+        <w:rPr>
+          <w:rStyle w:val="eop"/>
+          <w:rFonts w:ascii="Calibri" w:eastAsiaTheme="majorEastAsia" w:hAnsi="Calibri" w:cs="Calibri"/>
+          <w:sz w:val="22"/>
+          <w:szCs w:val="22"/>
+        </w:rPr>
+      </w:pPr>
       <w:r>
         <w:rPr>
           <w:rStyle w:val="normaltextrun"/>
@@ -3542,52 +3852,7 @@
           <w:sz w:val="22"/>
           <w:szCs w:val="22"/>
         </w:rPr>
-        <w:t>conservação dos cafés</w:t>
-      </w:r>
-      <w:r>
-        <w:rPr>
-          <w:rStyle w:val="normaltextrun"/>
-          <w:rFonts w:ascii="Calibri" w:hAnsi="Calibri" w:cs="Calibri"/>
-          <w:sz w:val="22"/>
-          <w:szCs w:val="22"/>
-        </w:rPr>
-        <w:t xml:space="preserve">, que mantém suas características </w:t>
-      </w:r>
-      <w:r>
-        <w:rPr>
-          <w:rStyle w:val="normaltextrun"/>
-          <w:rFonts w:ascii="Calibri" w:hAnsi="Calibri" w:cs="Calibri"/>
-          <w:sz w:val="22"/>
-          <w:szCs w:val="22"/>
-        </w:rPr>
-        <w:t>naturais e teores de umidade</w:t>
-      </w:r>
-      <w:r>
-        <w:rPr>
-          <w:rStyle w:val="normaltextrun"/>
-          <w:rFonts w:ascii="Calibri" w:hAnsi="Calibri" w:cs="Calibri"/>
-          <w:sz w:val="22"/>
-          <w:szCs w:val="22"/>
-        </w:rPr>
-        <w:t xml:space="preserve"> dos grãos</w:t>
-      </w:r>
-      <w:r>
-        <w:rPr>
-          <w:rStyle w:val="normaltextrun"/>
-          <w:rFonts w:ascii="Calibri" w:hAnsi="Calibri" w:cs="Calibri"/>
-          <w:sz w:val="22"/>
-          <w:szCs w:val="22"/>
-        </w:rPr>
-        <w:t xml:space="preserve"> em torno de 11 a 12%.</w:t>
-      </w:r>
-      <w:r>
-        <w:rPr>
-          <w:rStyle w:val="normaltextrun"/>
-          <w:rFonts w:ascii="Calibri" w:hAnsi="Calibri" w:cs="Calibri"/>
-          <w:sz w:val="22"/>
-          <w:szCs w:val="22"/>
-        </w:rPr>
-        <w:t xml:space="preserve"> Quanto à capacidade de armazenamento, cada metro cúbico da tulha comporta 10 sacos de café em coco ou 12,5 sacos de café despolpado, do qual foi retirada a mucilagem (pasta e casca) antes do processo de secagem.</w:t>
+        <w:t>Branqueamento</w:t>
       </w:r>
       <w:r>
         <w:rPr>
@@ -3606,12 +3871,33 @@
         <w:jc w:val="both"/>
         <w:textAlignment w:val="baseline"/>
         <w:rPr>
-          <w:rStyle w:val="eop"/>
-          <w:rFonts w:ascii="Calibri" w:eastAsiaTheme="majorEastAsia" w:hAnsi="Calibri" w:cs="Calibri"/>
-          <w:sz w:val="22"/>
-          <w:szCs w:val="22"/>
-        </w:rPr>
-      </w:pPr>
+          <w:rFonts w:ascii="Segoe UI" w:hAnsi="Segoe UI" w:cs="Segoe UI"/>
+          <w:sz w:val="18"/>
+          <w:szCs w:val="18"/>
+        </w:rPr>
+      </w:pPr>
+    </w:p>
+    <w:p>
+      <w:pPr>
+        <w:pStyle w:val="paragraph"/>
+        <w:spacing w:before="0" w:beforeAutospacing="0" w:after="0" w:afterAutospacing="0"/>
+        <w:jc w:val="both"/>
+        <w:textAlignment w:val="baseline"/>
+        <w:rPr>
+          <w:rFonts w:ascii="Segoe UI" w:hAnsi="Segoe UI" w:cs="Segoe UI"/>
+          <w:sz w:val="18"/>
+          <w:szCs w:val="18"/>
+        </w:rPr>
+      </w:pPr>
+      <w:r>
+        <w:rPr>
+          <w:rStyle w:val="normaltextrun"/>
+          <w:rFonts w:ascii="Calibri" w:hAnsi="Calibri" w:cs="Calibri"/>
+          <w:sz w:val="22"/>
+          <w:szCs w:val="22"/>
+        </w:rPr>
+        <w:t xml:space="preserve">Outro fator importante, relacionado à qualidade do café no armazenamento, é a </w:t>
+      </w:r>
       <w:r>
         <w:rPr>
           <w:rStyle w:val="normaltextrun"/>
@@ -3621,16 +3907,82 @@
           <w:sz w:val="22"/>
           <w:szCs w:val="22"/>
         </w:rPr>
-        <w:t> </w:t>
-      </w:r>
-      <w:r>
-        <w:rPr>
-          <w:rStyle w:val="eop"/>
-          <w:rFonts w:ascii="Calibri" w:eastAsiaTheme="majorEastAsia" w:hAnsi="Calibri" w:cs="Calibri"/>
-          <w:sz w:val="22"/>
-          <w:szCs w:val="22"/>
-        </w:rPr>
-        <w:t> </w:t>
+        <w:t xml:space="preserve">descoloração </w:t>
+      </w:r>
+      <w:r>
+        <w:rPr>
+          <w:rStyle w:val="normaltextrun"/>
+          <w:rFonts w:ascii="Calibri" w:hAnsi="Calibri" w:cs="Calibri"/>
+          <w:sz w:val="22"/>
+          <w:szCs w:val="22"/>
+        </w:rPr>
+        <w:t xml:space="preserve">ou </w:t>
+      </w:r>
+      <w:r>
+        <w:rPr>
+          <w:rStyle w:val="normaltextrun"/>
+          <w:rFonts w:ascii="Calibri" w:hAnsi="Calibri" w:cs="Calibri"/>
+          <w:b/>
+          <w:bCs/>
+          <w:sz w:val="22"/>
+          <w:szCs w:val="22"/>
+        </w:rPr>
+        <w:t>branqueamento dos grãos</w:t>
+      </w:r>
+      <w:r>
+        <w:rPr>
+          <w:rStyle w:val="normaltextrun"/>
+          <w:rFonts w:ascii="Calibri" w:hAnsi="Calibri" w:cs="Calibri"/>
+          <w:sz w:val="22"/>
+          <w:szCs w:val="22"/>
+        </w:rPr>
+        <w:t>, que pode ser considerado um forte indicativo de que processos oxidativos ocorreram ou estão ocorrendo em altas taxas, acompanhado da queda da qualidade</w:t>
+      </w:r>
+      <w:r>
+        <w:rPr>
+          <w:rStyle w:val="normaltextrun"/>
+          <w:rFonts w:ascii="Calibri" w:hAnsi="Calibri" w:cs="Calibri"/>
+          <w:sz w:val="22"/>
+          <w:szCs w:val="22"/>
+        </w:rPr>
+        <w:t>.</w:t>
+      </w:r>
+      <w:r>
+        <w:rPr>
+          <w:rFonts w:ascii="Calibri" w:hAnsi="Calibri" w:cs="Calibri"/>
+          <w:sz w:val="22"/>
+          <w:szCs w:val="22"/>
+        </w:rPr>
+        <w:br/>
+      </w:r>
+      <w:r>
+        <w:rPr>
+          <w:rStyle w:val="normaltextrun"/>
+          <w:rFonts w:ascii="Calibri" w:hAnsi="Calibri" w:cs="Calibri"/>
+          <w:sz w:val="22"/>
+          <w:szCs w:val="22"/>
+        </w:rPr>
+        <w:t xml:space="preserve">O branqueamento do café pode acontecer durante o armazenamento convencional (estocagem em sacos de aniagem), onde os grãos de café perdem a cor com o passar do tempo. Os principais fatores que influenciam a mudança de cor do café beneficiado durante o armazenamento são a </w:t>
+      </w:r>
+      <w:r>
+        <w:rPr>
+          <w:rStyle w:val="normaltextrun"/>
+          <w:rFonts w:ascii="Calibri" w:hAnsi="Calibri" w:cs="Calibri"/>
+          <w:b/>
+          <w:bCs/>
+          <w:sz w:val="22"/>
+          <w:szCs w:val="22"/>
+        </w:rPr>
+        <w:t>umidade</w:t>
+      </w:r>
+      <w:r>
+        <w:rPr>
+          <w:rStyle w:val="normaltextrun"/>
+          <w:rFonts w:ascii="Calibri" w:hAnsi="Calibri" w:cs="Calibri"/>
+          <w:sz w:val="22"/>
+          <w:szCs w:val="22"/>
+        </w:rPr>
+        <w:t>, a temperatura, a luz e o tempo de estocagem.</w:t>
       </w:r>
     </w:p>
     <w:p>
@@ -3645,6 +3997,24 @@
           <w:szCs w:val="18"/>
         </w:rPr>
       </w:pPr>
+      <w:r>
+        <w:rPr>
+          <w:rStyle w:val="normaltextrun"/>
+          <w:rFonts w:ascii="Calibri" w:hAnsi="Calibri" w:cs="Calibri"/>
+          <w:sz w:val="22"/>
+          <w:szCs w:val="22"/>
+        </w:rPr>
+        <w:t> </w:t>
+      </w:r>
+      <w:r>
+        <w:rPr>
+          <w:rStyle w:val="eop"/>
+          <w:rFonts w:ascii="Calibri" w:eastAsiaTheme="majorEastAsia" w:hAnsi="Calibri" w:cs="Calibri"/>
+          <w:sz w:val="22"/>
+          <w:szCs w:val="22"/>
+        </w:rPr>
+        <w:t> </w:t>
+      </w:r>
     </w:p>
     <w:p>
       <w:pPr>
@@ -3668,7 +4038,29 @@
           <w:sz w:val="22"/>
           <w:szCs w:val="22"/>
         </w:rPr>
-        <w:t>Branqueamento</w:t>
+        <w:t>Importância do armazenamento</w:t>
+      </w:r>
+      <w:r>
+        <w:rPr>
+          <w:rStyle w:val="normaltextrun"/>
+          <w:rFonts w:ascii="Calibri" w:hAnsi="Calibri" w:cs="Calibri"/>
+          <w:b/>
+          <w:bCs/>
+          <w:sz w:val="22"/>
+          <w:szCs w:val="22"/>
+        </w:rPr>
+        <w:t xml:space="preserve"> adequado</w:t>
+      </w:r>
+      <w:r>
+        <w:rPr>
+          <w:rStyle w:val="normaltextrun"/>
+          <w:rFonts w:ascii="Calibri" w:hAnsi="Calibri" w:cs="Calibri"/>
+          <w:b/>
+          <w:bCs/>
+          <w:sz w:val="22"/>
+          <w:szCs w:val="22"/>
+        </w:rPr>
+        <w:t xml:space="preserve"> no mercado de café</w:t>
       </w:r>
       <w:r>
         <w:rPr>
@@ -3687,206 +4079,12 @@
         <w:jc w:val="both"/>
         <w:textAlignment w:val="baseline"/>
         <w:rPr>
-          <w:rFonts w:ascii="Segoe UI" w:hAnsi="Segoe UI" w:cs="Segoe UI"/>
-          <w:sz w:val="18"/>
-          <w:szCs w:val="18"/>
-        </w:rPr>
-      </w:pPr>
-    </w:p>
-    <w:p>
-      <w:pPr>
-        <w:pStyle w:val="paragraph"/>
-        <w:spacing w:before="0" w:beforeAutospacing="0" w:after="0" w:afterAutospacing="0"/>
-        <w:jc w:val="both"/>
-        <w:textAlignment w:val="baseline"/>
-        <w:rPr>
-          <w:rFonts w:ascii="Segoe UI" w:hAnsi="Segoe UI" w:cs="Segoe UI"/>
-          <w:sz w:val="18"/>
-          <w:szCs w:val="18"/>
-        </w:rPr>
-      </w:pPr>
-      <w:r>
-        <w:rPr>
-          <w:rStyle w:val="normaltextrun"/>
-          <w:rFonts w:ascii="Calibri" w:hAnsi="Calibri" w:cs="Calibri"/>
-          <w:sz w:val="22"/>
-          <w:szCs w:val="22"/>
-        </w:rPr>
-        <w:t xml:space="preserve">Outro fator importante, relacionado à qualidade do café no armazenamento, é a </w:t>
-      </w:r>
-      <w:r>
-        <w:rPr>
-          <w:rStyle w:val="normaltextrun"/>
-          <w:rFonts w:ascii="Calibri" w:hAnsi="Calibri" w:cs="Calibri"/>
-          <w:b/>
-          <w:bCs/>
-          <w:sz w:val="22"/>
-          <w:szCs w:val="22"/>
-        </w:rPr>
-        <w:t xml:space="preserve">descoloração </w:t>
-      </w:r>
-      <w:r>
-        <w:rPr>
-          <w:rStyle w:val="normaltextrun"/>
-          <w:rFonts w:ascii="Calibri" w:hAnsi="Calibri" w:cs="Calibri"/>
-          <w:sz w:val="22"/>
-          <w:szCs w:val="22"/>
-        </w:rPr>
-        <w:t xml:space="preserve">ou </w:t>
-      </w:r>
-      <w:r>
-        <w:rPr>
-          <w:rStyle w:val="normaltextrun"/>
-          <w:rFonts w:ascii="Calibri" w:hAnsi="Calibri" w:cs="Calibri"/>
-          <w:b/>
-          <w:bCs/>
-          <w:sz w:val="22"/>
-          <w:szCs w:val="22"/>
-        </w:rPr>
-        <w:t>branqueamento dos grãos</w:t>
-      </w:r>
-      <w:r>
-        <w:rPr>
-          <w:rStyle w:val="normaltextrun"/>
-          <w:rFonts w:ascii="Calibri" w:hAnsi="Calibri" w:cs="Calibri"/>
-          <w:sz w:val="22"/>
-          <w:szCs w:val="22"/>
-        </w:rPr>
-        <w:t>, que pode ser considerado um forte indicativo de que processos oxidativos ocorreram ou estão ocorrendo em altas taxas, acompanhado da queda da qualidade</w:t>
-      </w:r>
-      <w:r>
-        <w:rPr>
-          <w:rStyle w:val="normaltextrun"/>
-          <w:rFonts w:ascii="Calibri" w:hAnsi="Calibri" w:cs="Calibri"/>
-          <w:sz w:val="22"/>
-          <w:szCs w:val="22"/>
-        </w:rPr>
-        <w:t>.</w:t>
-      </w:r>
-      <w:r>
-        <w:rPr>
-          <w:rFonts w:ascii="Calibri" w:hAnsi="Calibri" w:cs="Calibri"/>
-          <w:sz w:val="22"/>
-          <w:szCs w:val="22"/>
-        </w:rPr>
-        <w:br/>
-      </w:r>
-      <w:r>
-        <w:rPr>
-          <w:rStyle w:val="normaltextrun"/>
-          <w:rFonts w:ascii="Calibri" w:hAnsi="Calibri" w:cs="Calibri"/>
-          <w:sz w:val="22"/>
-          <w:szCs w:val="22"/>
-        </w:rPr>
-        <w:t xml:space="preserve">O branqueamento do café pode acontecer durante o armazenamento convencional (estocagem em sacos de aniagem), onde os grãos de café perdem a cor com o passar do tempo. Os principais fatores que influenciam a mudança de cor do café beneficiado durante o armazenamento são a </w:t>
-      </w:r>
-      <w:r>
-        <w:rPr>
-          <w:rStyle w:val="normaltextrun"/>
-          <w:rFonts w:ascii="Calibri" w:hAnsi="Calibri" w:cs="Calibri"/>
-          <w:b/>
-          <w:bCs/>
-          <w:sz w:val="22"/>
-          <w:szCs w:val="22"/>
-        </w:rPr>
-        <w:t>umidade</w:t>
-      </w:r>
-      <w:r>
-        <w:rPr>
-          <w:rStyle w:val="normaltextrun"/>
-          <w:rFonts w:ascii="Calibri" w:hAnsi="Calibri" w:cs="Calibri"/>
-          <w:sz w:val="22"/>
-          <w:szCs w:val="22"/>
-        </w:rPr>
-        <w:t>, a temperatura, a luz e o tempo de estocagem.</w:t>
-      </w:r>
-    </w:p>
-    <w:p>
-      <w:pPr>
-        <w:pStyle w:val="paragraph"/>
-        <w:spacing w:before="0" w:beforeAutospacing="0" w:after="0" w:afterAutospacing="0"/>
-        <w:jc w:val="both"/>
-        <w:textAlignment w:val="baseline"/>
-        <w:rPr>
-          <w:rFonts w:ascii="Segoe UI" w:hAnsi="Segoe UI" w:cs="Segoe UI"/>
-          <w:sz w:val="18"/>
-          <w:szCs w:val="18"/>
-        </w:rPr>
-      </w:pPr>
-      <w:r>
-        <w:rPr>
-          <w:rStyle w:val="normaltextrun"/>
-          <w:rFonts w:ascii="Calibri" w:hAnsi="Calibri" w:cs="Calibri"/>
-          <w:sz w:val="22"/>
-          <w:szCs w:val="22"/>
-        </w:rPr>
-        <w:t> </w:t>
-      </w:r>
-      <w:r>
-        <w:rPr>
           <w:rStyle w:val="eop"/>
           <w:rFonts w:ascii="Calibri" w:eastAsiaTheme="majorEastAsia" w:hAnsi="Calibri" w:cs="Calibri"/>
           <w:sz w:val="22"/>
           <w:szCs w:val="22"/>
         </w:rPr>
-        <w:t> </w:t>
-      </w:r>
-    </w:p>
-    <w:p>
-      <w:pPr>
-        <w:pStyle w:val="paragraph"/>
-        <w:spacing w:before="0" w:beforeAutospacing="0" w:after="0" w:afterAutospacing="0"/>
-        <w:jc w:val="both"/>
-        <w:textAlignment w:val="baseline"/>
-        <w:rPr>
-          <w:rStyle w:val="eop"/>
-          <w:rFonts w:ascii="Calibri" w:eastAsiaTheme="majorEastAsia" w:hAnsi="Calibri" w:cs="Calibri"/>
-          <w:sz w:val="22"/>
-          <w:szCs w:val="22"/>
-        </w:rPr>
-      </w:pPr>
-      <w:r>
-        <w:rPr>
-          <w:rStyle w:val="normaltextrun"/>
-          <w:rFonts w:ascii="Calibri" w:hAnsi="Calibri" w:cs="Calibri"/>
-          <w:b/>
-          <w:bCs/>
-          <w:sz w:val="22"/>
-          <w:szCs w:val="22"/>
-        </w:rPr>
-        <w:t>Importância do armazenamento</w:t>
-      </w:r>
-      <w:r>
-        <w:rPr>
-          <w:rStyle w:val="normaltextrun"/>
-          <w:rFonts w:ascii="Calibri" w:hAnsi="Calibri" w:cs="Calibri"/>
-          <w:b/>
-          <w:bCs/>
-          <w:sz w:val="22"/>
-          <w:szCs w:val="22"/>
-        </w:rPr>
-        <w:t xml:space="preserve"> adequado</w:t>
-      </w:r>
-      <w:r>
-        <w:rPr>
-          <w:rStyle w:val="normaltextrun"/>
-          <w:rFonts w:ascii="Calibri" w:hAnsi="Calibri" w:cs="Calibri"/>
-          <w:b/>
-          <w:bCs/>
-          <w:sz w:val="22"/>
-          <w:szCs w:val="22"/>
-        </w:rPr>
-        <w:t xml:space="preserve"> no mercado de café</w:t>
-      </w:r>
-      <w:r>
-        <w:rPr>
-          <w:rStyle w:val="eop"/>
-          <w:rFonts w:ascii="Calibri" w:eastAsiaTheme="majorEastAsia" w:hAnsi="Calibri" w:cs="Calibri"/>
-          <w:sz w:val="22"/>
-          <w:szCs w:val="22"/>
-        </w:rPr>
-        <w:t> </w:t>
-      </w:r>
+      </w:pPr>
     </w:p>
     <w:p>
       <w:pPr>
@@ -4054,7 +4252,7 @@
         <w:jc w:val="both"/>
         <w:textAlignment w:val="baseline"/>
         <w:rPr>
-          <w:rStyle w:val="eop"/>
+          <w:rStyle w:val="normaltextrun"/>
           <w:rFonts w:ascii="Calibri" w:hAnsi="Calibri" w:cs="Calibri"/>
           <w:sz w:val="22"/>
           <w:szCs w:val="22"/>
@@ -4081,6 +4279,211 @@
           <w:szCs w:val="22"/>
         </w:rPr>
         <w:t>: esse caráter produtivo do cafeeiro causa uma variação entre anos de alta e baixa safra. Isso altera grandemente a disponibilidade de café no mercado e o armazenamento pode ajudar a diminuir os impactos dessa variável nos estoques e no preço.</w:t>
+      </w:r>
+    </w:p>
+    <w:p>
+      <w:pPr>
+        <w:pStyle w:val="paragraph"/>
+        <w:spacing w:before="0" w:beforeAutospacing="0" w:after="0" w:afterAutospacing="0"/>
+        <w:jc w:val="both"/>
+        <w:textAlignment w:val="baseline"/>
+        <w:rPr>
+          <w:rStyle w:val="eop"/>
+          <w:rFonts w:ascii="Calibri" w:hAnsi="Calibri" w:cs="Calibri"/>
+          <w:sz w:val="22"/>
+          <w:szCs w:val="22"/>
+        </w:rPr>
+      </w:pPr>
+    </w:p>
+    <w:p>
+      <w:pPr>
+        <w:jc w:val="both"/>
+        <w:rPr>
+          <w:rFonts w:cstheme="minorHAnsi"/>
+        </w:rPr>
+      </w:pPr>
+      <w:r>
+        <w:rPr>
+          <w:rFonts w:cstheme="minorHAnsi"/>
+        </w:rPr>
+        <w:t>O controle da umidade</w:t>
+      </w:r>
+      <w:r>
+        <w:rPr>
+          <w:rFonts w:cstheme="minorHAnsi"/>
+        </w:rPr>
+        <w:t xml:space="preserve"> </w:t>
+      </w:r>
+      <w:r>
+        <w:rPr>
+          <w:rFonts w:cstheme="minorHAnsi"/>
+        </w:rPr>
+        <w:t xml:space="preserve">é um aspecto crucial para garantir o sucesso de diversos setores industriais. Desde a etapa de tratamento das matérias-primas até o </w:t>
+      </w:r>
+      <w:r>
+        <w:rPr>
+          <w:rFonts w:cstheme="minorHAnsi"/>
+          <w:b/>
+        </w:rPr>
+        <w:t>armazenamento</w:t>
+      </w:r>
+      <w:r>
+        <w:rPr>
+          <w:rFonts w:cstheme="minorHAnsi"/>
+        </w:rPr>
+        <w:t xml:space="preserve"> do </w:t>
+      </w:r>
+      <w:proofErr w:type="gramStart"/>
+      <w:r>
+        <w:rPr>
+          <w:rFonts w:cstheme="minorHAnsi"/>
+        </w:rPr>
+        <w:t>produto</w:t>
+      </w:r>
+      <w:r>
+        <w:rPr>
+          <w:rFonts w:cstheme="minorHAnsi"/>
+        </w:rPr>
+        <w:t xml:space="preserve"> final</w:t>
+      </w:r>
+      <w:proofErr w:type="gramEnd"/>
+      <w:r>
+        <w:rPr>
+          <w:rFonts w:cstheme="minorHAnsi"/>
+        </w:rPr>
+        <w:t xml:space="preserve">, </w:t>
+      </w:r>
+      <w:r>
+        <w:rPr>
+          <w:rFonts w:cstheme="minorHAnsi"/>
+          <w:b/>
+        </w:rPr>
+        <w:t>é imprescindível monitorar e regular</w:t>
+      </w:r>
+      <w:r>
+        <w:rPr>
+          <w:rFonts w:cstheme="minorHAnsi"/>
+        </w:rPr>
+        <w:t xml:space="preserve"> os níveis de </w:t>
+      </w:r>
+      <w:r>
+        <w:rPr>
+          <w:rFonts w:cstheme="minorHAnsi"/>
+          <w:b/>
+        </w:rPr>
+        <w:t>umidade</w:t>
+      </w:r>
+      <w:r>
+        <w:rPr>
+          <w:rFonts w:cstheme="minorHAnsi"/>
+        </w:rPr>
+        <w:t xml:space="preserve"> </w:t>
+      </w:r>
+      <w:r>
+        <w:rPr>
+          <w:rFonts w:cstheme="minorHAnsi"/>
+          <w:b/>
+          <w:bCs/>
+        </w:rPr>
+        <w:t>relativa do ar</w:t>
+      </w:r>
+      <w:r>
+        <w:rPr>
+          <w:rFonts w:cstheme="minorHAnsi"/>
+        </w:rPr>
+        <w:t xml:space="preserve"> dentro do armazém de café</w:t>
+      </w:r>
+      <w:r>
+        <w:rPr>
+          <w:rFonts w:cstheme="minorHAnsi"/>
+        </w:rPr>
+        <w:t xml:space="preserve">. </w:t>
+      </w:r>
+    </w:p>
+    <w:p>
+      <w:pPr>
+        <w:jc w:val="both"/>
+        <w:rPr>
+          <w:rStyle w:val="eop"/>
+          <w:rFonts w:cstheme="minorHAnsi"/>
+        </w:rPr>
+      </w:pPr>
+      <w:r>
+        <w:rPr>
+          <w:rFonts w:cstheme="minorHAnsi"/>
+        </w:rPr>
+        <w:lastRenderedPageBreak/>
+        <w:t xml:space="preserve">Os </w:t>
+      </w:r>
+      <w:r>
+        <w:rPr>
+          <w:rFonts w:cstheme="minorHAnsi"/>
+        </w:rPr>
+        <w:t>danos</w:t>
+      </w:r>
+      <w:r>
+        <w:rPr>
+          <w:rFonts w:cstheme="minorHAnsi"/>
+        </w:rPr>
+        <w:t xml:space="preserve"> causados pelo armazenamento inadequado dos grãos de café,</w:t>
+      </w:r>
+      <w:r>
+        <w:rPr>
+          <w:rFonts w:cstheme="minorHAnsi"/>
+        </w:rPr>
+        <w:t xml:space="preserve"> podem resultar em </w:t>
+      </w:r>
+      <w:r>
+        <w:rPr>
+          <w:rFonts w:cstheme="minorHAnsi"/>
+          <w:b/>
+        </w:rPr>
+        <w:t>prejuízos financeiros</w:t>
+      </w:r>
+      <w:r>
+        <w:rPr>
+          <w:rFonts w:cstheme="minorHAnsi"/>
+        </w:rPr>
+        <w:t xml:space="preserve"> significativos para as indústrias, segundo o </w:t>
+      </w:r>
+      <w:r>
+        <w:rPr>
+          <w:rFonts w:cstheme="minorHAnsi"/>
+          <w:b/>
+        </w:rPr>
+        <w:t>EMBRAPA</w:t>
+      </w:r>
+      <w:r>
+        <w:rPr>
+          <w:rFonts w:cstheme="minorHAnsi"/>
+        </w:rPr>
+        <w:t xml:space="preserve"> o mau controle em armazéns pode gerar uma </w:t>
+      </w:r>
+      <w:r>
+        <w:rPr>
+          <w:rFonts w:cstheme="minorHAnsi"/>
+          <w:b/>
+        </w:rPr>
+        <w:t>perda</w:t>
+      </w:r>
+      <w:r>
+        <w:rPr>
+          <w:rFonts w:cstheme="minorHAnsi"/>
+        </w:rPr>
+        <w:t xml:space="preserve"> de até </w:t>
+      </w:r>
+      <w:r>
+        <w:rPr>
+          <w:rFonts w:cstheme="minorHAnsi"/>
+          <w:b/>
+        </w:rPr>
+        <w:t>15%</w:t>
+      </w:r>
+      <w:r>
+        <w:rPr>
+          <w:rFonts w:cstheme="minorHAnsi"/>
+        </w:rPr>
+        <w:t>, o que reforça a importância de controlar os níveis de umidade do ar no armazenamento dos grãos.</w:t>
       </w:r>
     </w:p>
     <w:p>
@@ -4322,7 +4725,6 @@
           <w:sz w:val="18"/>
           <w:szCs w:val="18"/>
         </w:rPr>
-        <w:lastRenderedPageBreak/>
         <w:drawing>
           <wp:inline distT="0" distB="0" distL="0" distR="0" wp14:anchorId="75F0237D" wp14:editId="6C82F8A6">
             <wp:extent cx="3593990" cy="2241433"/>
@@ -4583,9 +4985,10 @@
         <w:jc w:val="both"/>
         <w:textAlignment w:val="baseline"/>
         <w:rPr>
-          <w:rFonts w:ascii="Segoe UI" w:hAnsi="Segoe UI" w:cs="Segoe UI"/>
-          <w:sz w:val="18"/>
-          <w:szCs w:val="18"/>
+          <w:rStyle w:val="eop"/>
+          <w:rFonts w:ascii="Calibri" w:eastAsiaTheme="majorEastAsia" w:hAnsi="Calibri" w:cs="Calibri"/>
+          <w:sz w:val="22"/>
+          <w:szCs w:val="22"/>
         </w:rPr>
       </w:pPr>
       <w:r>
@@ -4597,24 +5000,48 @@
         </w:rPr>
         <w:t> </w:t>
       </w:r>
-      <w:r>
+    </w:p>
+    <w:p>
+      <w:pPr>
+        <w:pStyle w:val="paragraph"/>
+        <w:spacing w:before="0" w:beforeAutospacing="0" w:after="0" w:afterAutospacing="0"/>
+        <w:jc w:val="both"/>
+        <w:textAlignment w:val="baseline"/>
         <w:rPr>
           <w:rStyle w:val="eop"/>
           <w:rFonts w:ascii="Calibri" w:eastAsiaTheme="majorEastAsia" w:hAnsi="Calibri" w:cs="Calibri"/>
           <w:sz w:val="22"/>
           <w:szCs w:val="22"/>
         </w:rPr>
-        <w:t> </w:t>
-      </w:r>
-      <w:r>
+      </w:pPr>
+    </w:p>
+    <w:p>
+      <w:pPr>
+        <w:pStyle w:val="Ttulo1"/>
         <w:rPr>
           <w:rFonts w:eastAsiaTheme="minorEastAsia"/>
           <w:b/>
           <w:bCs/>
-        </w:rPr>
-        <w:br w:type="page"/>
-      </w:r>
-    </w:p>
+          <w:color w:val="auto"/>
+          <w:sz w:val="24"/>
+          <w:szCs w:val="24"/>
+        </w:rPr>
+      </w:pPr>
+    </w:p>
+    <w:p>
+      <w:pPr>
+        <w:pStyle w:val="Ttulo1"/>
+        <w:rPr>
+          <w:rFonts w:eastAsiaTheme="minorEastAsia"/>
+          <w:b/>
+          <w:bCs/>
+          <w:color w:val="auto"/>
+          <w:sz w:val="24"/>
+          <w:szCs w:val="24"/>
+        </w:rPr>
+      </w:pPr>
+    </w:p>
+    <w:p/>
     <w:p>
       <w:pPr>
         <w:pStyle w:val="Ttulo1"/>
@@ -25354,6 +25781,7 @@
   <w:style w:type="character" w:default="1" w:styleId="Fontepargpadro">
     <w:name w:val="Default Paragraph Font"/>
     <w:uiPriority w:val="1"/>
+    <w:semiHidden/>
     <w:unhideWhenUsed/>
   </w:style>
   <w:style w:type="table" w:default="1" w:styleId="Tabelanormal">

</xml_diff>